<commit_message>
Finalização CRUD prateleira e documentar Status Report
-
</commit_message>
<xml_diff>
--- a/Documentos do Projeto/Documento_Requisitos.docx
+++ b/Documentos do Projeto/Documento_Requisitos.docx
@@ -470,6 +470,8 @@
         <w:t>ÍNDICE</w:t>
       </w:r>
     </w:p>
+    <w:bookmarkStart w:id="0" w:name="_GoBack"/>
+    <w:bookmarkEnd w:id="0"/>
     <w:p>
       <w:pPr>
         <w:pStyle w:val="Sumrio1"/>
@@ -494,7 +496,7 @@
       <w:r>
         <w:fldChar w:fldCharType="separate"/>
       </w:r>
-      <w:hyperlink w:anchor="_Toc515877295" w:history="1">
+      <w:hyperlink w:anchor="_Toc515908152" w:history="1">
         <w:r>
           <w:rPr>
             <w:rStyle w:val="Hyperlink"/>
@@ -538,7 +540,7 @@
             <w:noProof/>
             <w:webHidden/>
           </w:rPr>
-          <w:instrText xml:space="preserve"> PAGEREF _Toc515877295 \h </w:instrText>
+          <w:instrText xml:space="preserve"> PAGEREF _Toc515908152 \h </w:instrText>
         </w:r>
         <w:r>
           <w:rPr>
@@ -583,13 +585,13 @@
           <w:szCs w:val="22"/>
         </w:rPr>
       </w:pPr>
-      <w:hyperlink w:anchor="_Toc515877296" w:history="1">
+      <w:hyperlink w:anchor="_Toc515908153" w:history="1">
         <w:r>
           <w:rPr>
             <w:rStyle w:val="Hyperlink"/>
             <w:noProof/>
           </w:rPr>
-          <w:t>[RF01] Importar Banco de Dados do Supermercado</w:t>
+          <w:t>[RF01] Cadastrar Produto</w:t>
         </w:r>
         <w:r>
           <w:rPr>
@@ -610,7 +612,7 @@
             <w:noProof/>
             <w:webHidden/>
           </w:rPr>
-          <w:instrText xml:space="preserve"> PAGEREF _Toc515877296 \h </w:instrText>
+          <w:instrText xml:space="preserve"> PAGEREF _Toc515908153 \h </w:instrText>
         </w:r>
         <w:r>
           <w:rPr>
@@ -655,7 +657,7 @@
           <w:szCs w:val="22"/>
         </w:rPr>
       </w:pPr>
-      <w:hyperlink w:anchor="_Toc515877297" w:history="1">
+      <w:hyperlink w:anchor="_Toc515908154" w:history="1">
         <w:r>
           <w:rPr>
             <w:rStyle w:val="Hyperlink"/>
@@ -682,7 +684,7 @@
             <w:noProof/>
             <w:webHidden/>
           </w:rPr>
-          <w:instrText xml:space="preserve"> PAGEREF _Toc515877297 \h </w:instrText>
+          <w:instrText xml:space="preserve"> PAGEREF _Toc515908154 \h </w:instrText>
         </w:r>
         <w:r>
           <w:rPr>
@@ -727,7 +729,7 @@
           <w:szCs w:val="22"/>
         </w:rPr>
       </w:pPr>
-      <w:hyperlink w:anchor="_Toc515877298" w:history="1">
+      <w:hyperlink w:anchor="_Toc515908155" w:history="1">
         <w:r>
           <w:rPr>
             <w:rStyle w:val="Hyperlink"/>
@@ -754,7 +756,7 @@
             <w:noProof/>
             <w:webHidden/>
           </w:rPr>
-          <w:instrText xml:space="preserve"> PAGEREF _Toc515877298 \h </w:instrText>
+          <w:instrText xml:space="preserve"> PAGEREF _Toc515908155 \h </w:instrText>
         </w:r>
         <w:r>
           <w:rPr>
@@ -799,7 +801,7 @@
           <w:szCs w:val="22"/>
         </w:rPr>
       </w:pPr>
-      <w:hyperlink w:anchor="_Toc515877299" w:history="1">
+      <w:hyperlink w:anchor="_Toc515908156" w:history="1">
         <w:r>
           <w:rPr>
             <w:rStyle w:val="Hyperlink"/>
@@ -826,7 +828,7 @@
             <w:noProof/>
             <w:webHidden/>
           </w:rPr>
-          <w:instrText xml:space="preserve"> PAGEREF _Toc515877299 \h </w:instrText>
+          <w:instrText xml:space="preserve"> PAGEREF _Toc515908156 \h </w:instrText>
         </w:r>
         <w:r>
           <w:rPr>
@@ -871,7 +873,7 @@
           <w:szCs w:val="22"/>
         </w:rPr>
       </w:pPr>
-      <w:hyperlink w:anchor="_Toc515877300" w:history="1">
+      <w:hyperlink w:anchor="_Toc515908157" w:history="1">
         <w:r>
           <w:rPr>
             <w:rStyle w:val="Hyperlink"/>
@@ -898,7 +900,7 @@
             <w:noProof/>
             <w:webHidden/>
           </w:rPr>
-          <w:instrText xml:space="preserve"> PAGEREF _Toc515877300 \h </w:instrText>
+          <w:instrText xml:space="preserve"> PAGEREF _Toc515908157 \h </w:instrText>
         </w:r>
         <w:r>
           <w:rPr>
@@ -943,7 +945,7 @@
           <w:szCs w:val="22"/>
         </w:rPr>
       </w:pPr>
-      <w:hyperlink w:anchor="_Toc515877301" w:history="1">
+      <w:hyperlink w:anchor="_Toc515908158" w:history="1">
         <w:r>
           <w:rPr>
             <w:rStyle w:val="Hyperlink"/>
@@ -970,7 +972,7 @@
             <w:noProof/>
             <w:webHidden/>
           </w:rPr>
-          <w:instrText xml:space="preserve"> PAGEREF _Toc515877301 \h </w:instrText>
+          <w:instrText xml:space="preserve"> PAGEREF _Toc515908158 \h </w:instrText>
         </w:r>
         <w:r>
           <w:rPr>
@@ -990,7 +992,7 @@
             <w:noProof/>
             <w:webHidden/>
           </w:rPr>
-          <w:t>4</w:t>
+          <w:t>5</w:t>
         </w:r>
         <w:r>
           <w:rPr>
@@ -1015,7 +1017,7 @@
           <w:szCs w:val="22"/>
         </w:rPr>
       </w:pPr>
-      <w:hyperlink w:anchor="_Toc515877302" w:history="1">
+      <w:hyperlink w:anchor="_Toc515908159" w:history="1">
         <w:r>
           <w:rPr>
             <w:rStyle w:val="Hyperlink"/>
@@ -1042,7 +1044,7 @@
             <w:noProof/>
             <w:webHidden/>
           </w:rPr>
-          <w:instrText xml:space="preserve"> PAGEREF _Toc515877302 \h </w:instrText>
+          <w:instrText xml:space="preserve"> PAGEREF _Toc515908159 \h </w:instrText>
         </w:r>
         <w:r>
           <w:rPr>
@@ -1087,7 +1089,7 @@
           <w:szCs w:val="22"/>
         </w:rPr>
       </w:pPr>
-      <w:hyperlink w:anchor="_Toc515877303" w:history="1">
+      <w:hyperlink w:anchor="_Toc515908160" w:history="1">
         <w:r>
           <w:rPr>
             <w:rStyle w:val="Hyperlink"/>
@@ -1114,7 +1116,7 @@
             <w:noProof/>
             <w:webHidden/>
           </w:rPr>
-          <w:instrText xml:space="preserve"> PAGEREF _Toc515877303 \h </w:instrText>
+          <w:instrText xml:space="preserve"> PAGEREF _Toc515908160 \h </w:instrText>
         </w:r>
         <w:r>
           <w:rPr>
@@ -1159,7 +1161,7 @@
           <w:szCs w:val="22"/>
         </w:rPr>
       </w:pPr>
-      <w:hyperlink w:anchor="_Toc515877304" w:history="1">
+      <w:hyperlink w:anchor="_Toc515908161" w:history="1">
         <w:r>
           <w:rPr>
             <w:rStyle w:val="Hyperlink"/>
@@ -1186,7 +1188,7 @@
             <w:noProof/>
             <w:webHidden/>
           </w:rPr>
-          <w:instrText xml:space="preserve"> PAGEREF _Toc515877304 \h </w:instrText>
+          <w:instrText xml:space="preserve"> PAGEREF _Toc515908161 \h </w:instrText>
         </w:r>
         <w:r>
           <w:rPr>
@@ -1231,7 +1233,7 @@
           <w:szCs w:val="22"/>
         </w:rPr>
       </w:pPr>
-      <w:hyperlink w:anchor="_Toc515877305" w:history="1">
+      <w:hyperlink w:anchor="_Toc515908162" w:history="1">
         <w:r>
           <w:rPr>
             <w:rStyle w:val="Hyperlink"/>
@@ -1258,7 +1260,7 @@
             <w:noProof/>
             <w:webHidden/>
           </w:rPr>
-          <w:instrText xml:space="preserve"> PAGEREF _Toc515877305 \h </w:instrText>
+          <w:instrText xml:space="preserve"> PAGEREF _Toc515908162 \h </w:instrText>
         </w:r>
         <w:r>
           <w:rPr>
@@ -1303,7 +1305,7 @@
           <w:szCs w:val="22"/>
         </w:rPr>
       </w:pPr>
-      <w:hyperlink w:anchor="_Toc515877306" w:history="1">
+      <w:hyperlink w:anchor="_Toc515908163" w:history="1">
         <w:r>
           <w:rPr>
             <w:rStyle w:val="Hyperlink"/>
@@ -1330,7 +1332,7 @@
             <w:noProof/>
             <w:webHidden/>
           </w:rPr>
-          <w:instrText xml:space="preserve"> PAGEREF _Toc515877306 \h </w:instrText>
+          <w:instrText xml:space="preserve"> PAGEREF _Toc515908163 \h </w:instrText>
         </w:r>
         <w:r>
           <w:rPr>
@@ -1350,7 +1352,7 @@
             <w:noProof/>
             <w:webHidden/>
           </w:rPr>
-          <w:t>7</w:t>
+          <w:t>6</w:t>
         </w:r>
         <w:r>
           <w:rPr>
@@ -1375,7 +1377,7 @@
           <w:szCs w:val="22"/>
         </w:rPr>
       </w:pPr>
-      <w:hyperlink w:anchor="_Toc515877307" w:history="1">
+      <w:hyperlink w:anchor="_Toc515908164" w:history="1">
         <w:r>
           <w:rPr>
             <w:rStyle w:val="Hyperlink"/>
@@ -1402,7 +1404,7 @@
             <w:noProof/>
             <w:webHidden/>
           </w:rPr>
-          <w:instrText xml:space="preserve"> PAGEREF _Toc515877307 \h </w:instrText>
+          <w:instrText xml:space="preserve"> PAGEREF _Toc515908164 \h </w:instrText>
         </w:r>
         <w:r>
           <w:rPr>
@@ -1447,7 +1449,7 @@
           <w:szCs w:val="22"/>
         </w:rPr>
       </w:pPr>
-      <w:hyperlink w:anchor="_Toc515877308" w:history="1">
+      <w:hyperlink w:anchor="_Toc515908165" w:history="1">
         <w:r>
           <w:rPr>
             <w:rStyle w:val="Hyperlink"/>
@@ -1474,7 +1476,7 @@
             <w:noProof/>
             <w:webHidden/>
           </w:rPr>
-          <w:instrText xml:space="preserve"> PAGEREF _Toc515877308 \h </w:instrText>
+          <w:instrText xml:space="preserve"> PAGEREF _Toc515908165 \h </w:instrText>
         </w:r>
         <w:r>
           <w:rPr>
@@ -1519,7 +1521,7 @@
           <w:szCs w:val="22"/>
         </w:rPr>
       </w:pPr>
-      <w:hyperlink w:anchor="_Toc515877309" w:history="1">
+      <w:hyperlink w:anchor="_Toc515908166" w:history="1">
         <w:r>
           <w:rPr>
             <w:rStyle w:val="Hyperlink"/>
@@ -1546,7 +1548,7 @@
             <w:noProof/>
             <w:webHidden/>
           </w:rPr>
-          <w:instrText xml:space="preserve"> PAGEREF _Toc515877309 \h </w:instrText>
+          <w:instrText xml:space="preserve"> PAGEREF _Toc515908166 \h </w:instrText>
         </w:r>
         <w:r>
           <w:rPr>
@@ -1591,7 +1593,7 @@
           <w:szCs w:val="22"/>
         </w:rPr>
       </w:pPr>
-      <w:hyperlink w:anchor="_Toc515877310" w:history="1">
+      <w:hyperlink w:anchor="_Toc515908167" w:history="1">
         <w:r>
           <w:rPr>
             <w:rStyle w:val="Hyperlink"/>
@@ -1618,7 +1620,7 @@
             <w:noProof/>
             <w:webHidden/>
           </w:rPr>
-          <w:instrText xml:space="preserve"> PAGEREF _Toc515877310 \h </w:instrText>
+          <w:instrText xml:space="preserve"> PAGEREF _Toc515908167 \h </w:instrText>
         </w:r>
         <w:r>
           <w:rPr>
@@ -1663,7 +1665,7 @@
           <w:szCs w:val="22"/>
         </w:rPr>
       </w:pPr>
-      <w:hyperlink w:anchor="_Toc515877311" w:history="1">
+      <w:hyperlink w:anchor="_Toc515908168" w:history="1">
         <w:r>
           <w:rPr>
             <w:rStyle w:val="Hyperlink"/>
@@ -1690,7 +1692,7 @@
             <w:noProof/>
             <w:webHidden/>
           </w:rPr>
-          <w:instrText xml:space="preserve"> PAGEREF _Toc515877311 \h </w:instrText>
+          <w:instrText xml:space="preserve"> PAGEREF _Toc515908168 \h </w:instrText>
         </w:r>
         <w:r>
           <w:rPr>
@@ -1735,7 +1737,7 @@
           <w:szCs w:val="22"/>
         </w:rPr>
       </w:pPr>
-      <w:hyperlink w:anchor="_Toc515877312" w:history="1">
+      <w:hyperlink w:anchor="_Toc515908169" w:history="1">
         <w:r>
           <w:rPr>
             <w:rStyle w:val="Hyperlink"/>
@@ -1762,7 +1764,7 @@
             <w:noProof/>
             <w:webHidden/>
           </w:rPr>
-          <w:instrText xml:space="preserve"> PAGEREF _Toc515877312 \h </w:instrText>
+          <w:instrText xml:space="preserve"> PAGEREF _Toc515908169 \h </w:instrText>
         </w:r>
         <w:r>
           <w:rPr>
@@ -1807,7 +1809,7 @@
           <w:szCs w:val="22"/>
         </w:rPr>
       </w:pPr>
-      <w:hyperlink w:anchor="_Toc515877313" w:history="1">
+      <w:hyperlink w:anchor="_Toc515908170" w:history="1">
         <w:r>
           <w:rPr>
             <w:rStyle w:val="Hyperlink"/>
@@ -1834,7 +1836,7 @@
             <w:noProof/>
             <w:webHidden/>
           </w:rPr>
-          <w:instrText xml:space="preserve"> PAGEREF _Toc515877313 \h </w:instrText>
+          <w:instrText xml:space="preserve"> PAGEREF _Toc515908170 \h </w:instrText>
         </w:r>
         <w:r>
           <w:rPr>
@@ -1879,7 +1881,7 @@
           <w:szCs w:val="22"/>
         </w:rPr>
       </w:pPr>
-      <w:hyperlink w:anchor="_Toc515877314" w:history="1">
+      <w:hyperlink w:anchor="_Toc515908171" w:history="1">
         <w:r>
           <w:rPr>
             <w:rStyle w:val="Hyperlink"/>
@@ -1906,7 +1908,7 @@
             <w:noProof/>
             <w:webHidden/>
           </w:rPr>
-          <w:instrText xml:space="preserve"> PAGEREF _Toc515877314 \h </w:instrText>
+          <w:instrText xml:space="preserve"> PAGEREF _Toc515908171 \h </w:instrText>
         </w:r>
         <w:r>
           <w:rPr>
@@ -1951,7 +1953,7 @@
           <w:szCs w:val="22"/>
         </w:rPr>
       </w:pPr>
-      <w:hyperlink w:anchor="_Toc515877315" w:history="1">
+      <w:hyperlink w:anchor="_Toc515908172" w:history="1">
         <w:r>
           <w:rPr>
             <w:rStyle w:val="Hyperlink"/>
@@ -1978,7 +1980,7 @@
             <w:noProof/>
             <w:webHidden/>
           </w:rPr>
-          <w:instrText xml:space="preserve"> PAGEREF _Toc515877315 \h </w:instrText>
+          <w:instrText xml:space="preserve"> PAGEREF _Toc515908172 \h </w:instrText>
         </w:r>
         <w:r>
           <w:rPr>
@@ -2023,7 +2025,7 @@
           <w:szCs w:val="22"/>
         </w:rPr>
       </w:pPr>
-      <w:hyperlink w:anchor="_Toc515877316" w:history="1">
+      <w:hyperlink w:anchor="_Toc515908173" w:history="1">
         <w:r>
           <w:rPr>
             <w:rStyle w:val="Hyperlink"/>
@@ -2050,7 +2052,7 @@
             <w:noProof/>
             <w:webHidden/>
           </w:rPr>
-          <w:instrText xml:space="preserve"> PAGEREF _Toc515877316 \h </w:instrText>
+          <w:instrText xml:space="preserve"> PAGEREF _Toc515908173 \h </w:instrText>
         </w:r>
         <w:r>
           <w:rPr>
@@ -2096,7 +2098,7 @@
           <w:szCs w:val="22"/>
         </w:rPr>
       </w:pPr>
-      <w:hyperlink w:anchor="_Toc515877317" w:history="1">
+      <w:hyperlink w:anchor="_Toc515908174" w:history="1">
         <w:r>
           <w:rPr>
             <w:rStyle w:val="Hyperlink"/>
@@ -2140,7 +2142,7 @@
             <w:noProof/>
             <w:webHidden/>
           </w:rPr>
-          <w:instrText xml:space="preserve"> PAGEREF _Toc515877317 \h </w:instrText>
+          <w:instrText xml:space="preserve"> PAGEREF _Toc515908174 \h </w:instrText>
         </w:r>
         <w:r>
           <w:rPr>
@@ -2185,7 +2187,7 @@
           <w:szCs w:val="22"/>
         </w:rPr>
       </w:pPr>
-      <w:hyperlink w:anchor="_Toc515877318" w:history="1">
+      <w:hyperlink w:anchor="_Toc515908175" w:history="1">
         <w:r>
           <w:rPr>
             <w:rStyle w:val="Hyperlink"/>
@@ -2212,7 +2214,7 @@
             <w:noProof/>
             <w:webHidden/>
           </w:rPr>
-          <w:instrText xml:space="preserve"> PAGEREF _Toc515877318 \h </w:instrText>
+          <w:instrText xml:space="preserve"> PAGEREF _Toc515908175 \h </w:instrText>
         </w:r>
         <w:r>
           <w:rPr>
@@ -2257,7 +2259,7 @@
           <w:szCs w:val="22"/>
         </w:rPr>
       </w:pPr>
-      <w:hyperlink w:anchor="_Toc515877319" w:history="1">
+      <w:hyperlink w:anchor="_Toc515908176" w:history="1">
         <w:r>
           <w:rPr>
             <w:rStyle w:val="Hyperlink"/>
@@ -2284,7 +2286,7 @@
             <w:noProof/>
             <w:webHidden/>
           </w:rPr>
-          <w:instrText xml:space="preserve"> PAGEREF _Toc515877319 \h </w:instrText>
+          <w:instrText xml:space="preserve"> PAGEREF _Toc515908176 \h </w:instrText>
         </w:r>
         <w:r>
           <w:rPr>
@@ -2342,14 +2344,14 @@
         <w:spacing w:before="280" w:after="119"/>
         <w:ind w:left="426"/>
       </w:pPr>
-      <w:bookmarkStart w:id="0" w:name="_Toc515203291"/>
-      <w:bookmarkStart w:id="1" w:name="_Toc515877295"/>
-      <w:bookmarkEnd w:id="0"/>
+      <w:bookmarkStart w:id="1" w:name="_Toc515203291"/>
+      <w:bookmarkStart w:id="2" w:name="_Toc515908152"/>
+      <w:bookmarkEnd w:id="1"/>
       <w:r>
         <w:lastRenderedPageBreak/>
         <w:t>Requisitos Funcionais</w:t>
       </w:r>
-      <w:bookmarkEnd w:id="1"/>
+      <w:bookmarkEnd w:id="2"/>
     </w:p>
     <w:p>
       <w:pPr>
@@ -2365,8 +2367,8 @@
           <w:szCs w:val="22"/>
         </w:rPr>
       </w:pPr>
-      <w:bookmarkStart w:id="2" w:name="_Toc515203292"/>
-      <w:bookmarkStart w:id="3" w:name="_Toc515877296"/>
+      <w:bookmarkStart w:id="3" w:name="_Toc515203292"/>
+      <w:bookmarkStart w:id="4" w:name="_Toc515908153"/>
       <w:r>
         <w:rPr>
           <w:sz w:val="22"/>
@@ -2380,22 +2382,18 @@
           <w:sz w:val="22"/>
           <w:szCs w:val="22"/>
         </w:rPr>
-        <w:t xml:space="preserve">] </w:t>
-      </w:r>
-      <w:bookmarkEnd w:id="2"/>
-      <w:r>
-        <w:rPr>
-          <w:rStyle w:val="LinkdaInternet"/>
-          <w:rFonts w:ascii="Liberation Serif" w:eastAsia="Liberation Serif" w:hAnsi="Liberation Serif" w:cs="Liberation Serif"/>
-          <w:webHidden/>
+        <w:t>]</w:t>
+      </w:r>
+      <w:r>
+        <w:rPr>
           <w:color w:val="auto"/>
           <w:sz w:val="22"/>
           <w:szCs w:val="22"/>
-          <w:u w:val="none"/>
-        </w:rPr>
-        <w:t>Importar Banco de Dados do Supermercado</w:t>
+        </w:rPr>
+        <w:t xml:space="preserve"> Cadastrar Produto</w:t>
       </w:r>
       <w:bookmarkEnd w:id="3"/>
+      <w:bookmarkEnd w:id="4"/>
     </w:p>
     <w:p>
       <w:pPr>
@@ -2422,7 +2420,7 @@
           <w:sz w:val="22"/>
           <w:szCs w:val="22"/>
         </w:rPr>
-        <w:t xml:space="preserve"> Administrador do Sistema.</w:t>
+        <w:t xml:space="preserve"> Administrador</w:t>
       </w:r>
     </w:p>
     <w:p>
@@ -2442,7 +2440,7 @@
           <w:szCs w:val="22"/>
         </w:rPr>
         <w:tab/>
-        <w:t>O sistema permitirá que o ator Administrador do Sistema faça o cadastro ou importação dos produtos existentes do seu mercado. Para cadastrar um produto será necessário informar os dados descritos na Tabela 1.</w:t>
+        <w:t>O sistema permitirá que o ator Administrador faça o cadastro ou importação dos produtos existentes do seu mercado. Para cadastrar um produto será necessário informar os dados descritos na Tabela 1.</w:t>
       </w:r>
     </w:p>
     <w:p>
@@ -2455,8 +2453,8 @@
           <w:szCs w:val="22"/>
         </w:rPr>
       </w:pPr>
-      <w:bookmarkStart w:id="4" w:name="_1ksv4uv"/>
-      <w:bookmarkEnd w:id="4"/>
+      <w:bookmarkStart w:id="5" w:name="_1ksv4uv"/>
+      <w:bookmarkEnd w:id="5"/>
       <w:r>
         <w:rPr>
           <w:rFonts w:ascii="Arial" w:eastAsia="Arial" w:hAnsi="Arial" w:cs="Arial"/>
@@ -2856,8 +2854,8 @@
                 <w:szCs w:val="22"/>
               </w:rPr>
             </w:pPr>
-            <w:bookmarkStart w:id="5" w:name="_2jxsxqh"/>
-            <w:bookmarkEnd w:id="5"/>
+            <w:bookmarkStart w:id="6" w:name="_2jxsxqh"/>
+            <w:bookmarkEnd w:id="6"/>
             <w:r>
               <w:rPr>
                 <w:rFonts w:ascii="Arial" w:eastAsia="Arial" w:hAnsi="Arial" w:cs="Arial"/>
@@ -3042,8 +3040,8 @@
           <w:szCs w:val="22"/>
         </w:rPr>
       </w:pPr>
-      <w:bookmarkStart w:id="6" w:name="_Toc5152033112"/>
-      <w:bookmarkStart w:id="7" w:name="_Toc515877297"/>
+      <w:bookmarkStart w:id="7" w:name="_Toc5152033112"/>
+      <w:bookmarkStart w:id="8" w:name="_Toc515908154"/>
       <w:r>
         <w:rPr>
           <w:sz w:val="22"/>
@@ -3051,7 +3049,7 @@
         </w:rPr>
         <w:t xml:space="preserve">[RF02] </w:t>
       </w:r>
-      <w:bookmarkEnd w:id="6"/>
+      <w:bookmarkEnd w:id="7"/>
       <w:r>
         <w:rPr>
           <w:sz w:val="22"/>
@@ -3059,7 +3057,7 @@
         </w:rPr>
         <w:t>Cadastrar Usuário</w:t>
       </w:r>
-      <w:bookmarkEnd w:id="7"/>
+      <w:bookmarkEnd w:id="8"/>
       <w:r>
         <w:rPr>
           <w:sz w:val="22"/>
@@ -3092,7 +3090,7 @@
           <w:sz w:val="22"/>
           <w:szCs w:val="22"/>
         </w:rPr>
-        <w:t>Administrador do Sistema.</w:t>
+        <w:t>Administrador</w:t>
       </w:r>
     </w:p>
     <w:p>
@@ -3141,7 +3139,7 @@
           <w:szCs w:val="22"/>
         </w:rPr>
       </w:pPr>
-      <w:bookmarkStart w:id="8" w:name="_Ref464454113"/>
+      <w:bookmarkStart w:id="9" w:name="_Ref464454113"/>
       <w:r>
         <w:rPr>
           <w:rFonts w:ascii="Arial" w:eastAsia="Arial" w:hAnsi="Arial" w:cs="Arial"/>
@@ -3150,7 +3148,7 @@
         </w:rPr>
         <w:t xml:space="preserve">Tabela </w:t>
       </w:r>
-      <w:bookmarkEnd w:id="8"/>
+      <w:bookmarkEnd w:id="9"/>
       <w:r>
         <w:rPr>
           <w:rFonts w:ascii="Arial" w:eastAsia="Arial" w:hAnsi="Arial" w:cs="Arial"/>
@@ -3705,8 +3703,8 @@
           <w:szCs w:val="22"/>
         </w:rPr>
       </w:pPr>
-      <w:bookmarkStart w:id="9" w:name="_Toc5152033114"/>
-      <w:bookmarkStart w:id="10" w:name="_Toc515877298"/>
+      <w:bookmarkStart w:id="10" w:name="_Toc5152033114"/>
+      <w:bookmarkStart w:id="11" w:name="_Toc515908155"/>
       <w:r>
         <w:rPr>
           <w:sz w:val="22"/>
@@ -3714,7 +3712,7 @@
         </w:rPr>
         <w:t xml:space="preserve">[RF03] </w:t>
       </w:r>
-      <w:bookmarkEnd w:id="9"/>
+      <w:bookmarkEnd w:id="10"/>
       <w:r>
         <w:rPr>
           <w:sz w:val="22"/>
@@ -3722,7 +3720,7 @@
         </w:rPr>
         <w:t>Consultar Usuário</w:t>
       </w:r>
-      <w:bookmarkEnd w:id="10"/>
+      <w:bookmarkEnd w:id="11"/>
       <w:r>
         <w:rPr>
           <w:sz w:val="22"/>
@@ -3755,7 +3753,7 @@
           <w:sz w:val="22"/>
           <w:szCs w:val="22"/>
         </w:rPr>
-        <w:t>Administrador do Sistema.</w:t>
+        <w:t>Administrador</w:t>
       </w:r>
     </w:p>
     <w:p>
@@ -3798,7 +3796,7 @@
           <w:szCs w:val="22"/>
         </w:rPr>
       </w:pPr>
-      <w:bookmarkStart w:id="11" w:name="_Ref464454194"/>
+      <w:bookmarkStart w:id="12" w:name="_Ref464454194"/>
       <w:r>
         <w:rPr>
           <w:rFonts w:eastAsia="Arial" w:cs="Arial"/>
@@ -3808,7 +3806,7 @@
         </w:rPr>
         <w:t xml:space="preserve">Tabela </w:t>
       </w:r>
-      <w:bookmarkEnd w:id="11"/>
+      <w:bookmarkEnd w:id="12"/>
       <w:r>
         <w:rPr>
           <w:rFonts w:eastAsia="Arial" w:cs="Arial"/>
@@ -4222,8 +4220,8 @@
           <w:szCs w:val="22"/>
         </w:rPr>
       </w:pPr>
-      <w:bookmarkStart w:id="12" w:name="_Toc5152033116"/>
-      <w:bookmarkStart w:id="13" w:name="_Toc515877299"/>
+      <w:bookmarkStart w:id="13" w:name="_Toc5152033116"/>
+      <w:bookmarkStart w:id="14" w:name="_Toc515908156"/>
       <w:r>
         <w:rPr>
           <w:sz w:val="22"/>
@@ -4231,7 +4229,7 @@
         </w:rPr>
         <w:t xml:space="preserve">[RF04] </w:t>
       </w:r>
-      <w:bookmarkEnd w:id="12"/>
+      <w:bookmarkEnd w:id="13"/>
       <w:r>
         <w:rPr>
           <w:sz w:val="22"/>
@@ -4239,7 +4237,7 @@
         </w:rPr>
         <w:t>Editar Usuário</w:t>
       </w:r>
-      <w:bookmarkEnd w:id="13"/>
+      <w:bookmarkEnd w:id="14"/>
     </w:p>
     <w:p>
       <w:pPr>
@@ -4265,7 +4263,7 @@
           <w:sz w:val="22"/>
           <w:szCs w:val="22"/>
         </w:rPr>
-        <w:t>Administrador do Sistema.</w:t>
+        <w:t>Administrador</w:t>
       </w:r>
     </w:p>
     <w:p>
@@ -4325,14 +4323,14 @@
           <w:sz w:val="22"/>
           <w:szCs w:val="22"/>
         </w:rPr>
-      </w:r>
-      <w:r>
-        <w:rPr>
-          <w:rFonts w:ascii="Arial" w:eastAsia="Arial" w:hAnsi="Arial" w:cs="Arial"/>
-          <w:sz w:val="22"/>
-          <w:szCs w:val="22"/>
-        </w:rPr>
         <w:instrText xml:space="preserve"> \* MERGEFORMAT </w:instrText>
+      </w:r>
+      <w:r>
+        <w:rPr>
+          <w:rFonts w:ascii="Arial" w:eastAsia="Arial" w:hAnsi="Arial" w:cs="Arial"/>
+          <w:sz w:val="22"/>
+          <w:szCs w:val="22"/>
+        </w:rPr>
       </w:r>
       <w:r>
         <w:rPr>
@@ -4575,8 +4573,8 @@
           <w:szCs w:val="22"/>
         </w:rPr>
       </w:pPr>
-      <w:bookmarkStart w:id="14" w:name="_Toc5152033115"/>
-      <w:bookmarkStart w:id="15" w:name="_Toc515877300"/>
+      <w:bookmarkStart w:id="15" w:name="_Toc5152033115"/>
+      <w:bookmarkStart w:id="16" w:name="_Toc515908157"/>
       <w:r>
         <w:rPr>
           <w:sz w:val="22"/>
@@ -4584,7 +4582,7 @@
         </w:rPr>
         <w:t xml:space="preserve">[RF05] </w:t>
       </w:r>
-      <w:bookmarkEnd w:id="14"/>
+      <w:bookmarkEnd w:id="15"/>
       <w:r>
         <w:rPr>
           <w:sz w:val="22"/>
@@ -4592,7 +4590,7 @@
         </w:rPr>
         <w:t>Remover Usuário</w:t>
       </w:r>
-      <w:bookmarkEnd w:id="15"/>
+      <w:bookmarkEnd w:id="16"/>
       <w:r>
         <w:rPr>
           <w:sz w:val="22"/>
@@ -4625,7 +4623,7 @@
           <w:sz w:val="22"/>
           <w:szCs w:val="22"/>
         </w:rPr>
-        <w:t>Administrador do Sistema.</w:t>
+        <w:t>Administrador</w:t>
       </w:r>
     </w:p>
     <w:p>
@@ -4876,8 +4874,8 @@
           <w:szCs w:val="22"/>
         </w:rPr>
       </w:pPr>
-      <w:bookmarkStart w:id="16" w:name="_Toc515203293"/>
-      <w:bookmarkStart w:id="17" w:name="_Toc515877301"/>
+      <w:bookmarkStart w:id="17" w:name="_Toc515203293"/>
+      <w:bookmarkStart w:id="18" w:name="_Toc515908158"/>
       <w:r>
         <w:rPr>
           <w:sz w:val="22"/>
@@ -4886,7 +4884,7 @@
         <w:lastRenderedPageBreak/>
         <w:t>[RF06</w:t>
       </w:r>
-      <w:bookmarkEnd w:id="16"/>
+      <w:bookmarkEnd w:id="17"/>
       <w:r>
         <w:rPr>
           <w:sz w:val="22"/>
@@ -4894,7 +4892,7 @@
         </w:rPr>
         <w:t>] Cadastrar Mapa</w:t>
       </w:r>
-      <w:bookmarkEnd w:id="17"/>
+      <w:bookmarkEnd w:id="18"/>
     </w:p>
     <w:p>
       <w:pPr>
@@ -4921,7 +4919,7 @@
           <w:sz w:val="22"/>
           <w:szCs w:val="22"/>
         </w:rPr>
-        <w:t>Administrador do Sistema</w:t>
+        <w:t>Administrador</w:t>
       </w:r>
     </w:p>
     <w:p>
@@ -5191,8 +5189,8 @@
           <w:szCs w:val="22"/>
         </w:rPr>
       </w:pPr>
-      <w:bookmarkStart w:id="18" w:name="_Toc515203294"/>
-      <w:bookmarkStart w:id="19" w:name="_Toc515877302"/>
+      <w:bookmarkStart w:id="19" w:name="_Toc515203294"/>
+      <w:bookmarkStart w:id="20" w:name="_Toc515908159"/>
       <w:r>
         <w:rPr>
           <w:sz w:val="22"/>
@@ -5200,7 +5198,7 @@
         </w:rPr>
         <w:t>[RF07</w:t>
       </w:r>
-      <w:bookmarkEnd w:id="18"/>
+      <w:bookmarkEnd w:id="19"/>
       <w:r>
         <w:rPr>
           <w:sz w:val="22"/>
@@ -5208,7 +5206,7 @@
         </w:rPr>
         <w:t>] Editar Mapa</w:t>
       </w:r>
-      <w:bookmarkEnd w:id="19"/>
+      <w:bookmarkEnd w:id="20"/>
     </w:p>
     <w:p>
       <w:pPr>
@@ -5235,7 +5233,7 @@
           <w:sz w:val="22"/>
           <w:szCs w:val="22"/>
         </w:rPr>
-        <w:t>Administrador do Sistema</w:t>
+        <w:t>Administrador</w:t>
       </w:r>
     </w:p>
     <w:p>
@@ -5503,8 +5501,8 @@
           <w:szCs w:val="22"/>
         </w:rPr>
       </w:pPr>
-      <w:bookmarkStart w:id="20" w:name="_Toc515203295"/>
-      <w:bookmarkStart w:id="21" w:name="_Toc515877303"/>
+      <w:bookmarkStart w:id="21" w:name="_Toc515203295"/>
+      <w:bookmarkStart w:id="22" w:name="_Toc515908160"/>
       <w:r>
         <w:rPr>
           <w:sz w:val="22"/>
@@ -5512,7 +5510,7 @@
         </w:rPr>
         <w:t>[RF08</w:t>
       </w:r>
-      <w:bookmarkEnd w:id="20"/>
+      <w:bookmarkEnd w:id="21"/>
       <w:r>
         <w:rPr>
           <w:sz w:val="22"/>
@@ -5520,7 +5518,7 @@
         </w:rPr>
         <w:t>] Remover Mapa</w:t>
       </w:r>
-      <w:bookmarkEnd w:id="21"/>
+      <w:bookmarkEnd w:id="22"/>
     </w:p>
     <w:p>
       <w:pPr>
@@ -5547,7 +5545,7 @@
           <w:sz w:val="22"/>
           <w:szCs w:val="22"/>
         </w:rPr>
-        <w:t>Administrador do Sistema</w:t>
+        <w:t>Administrador</w:t>
       </w:r>
     </w:p>
     <w:p>
@@ -5840,8 +5838,8 @@
           <w:szCs w:val="22"/>
         </w:rPr>
       </w:pPr>
-      <w:bookmarkStart w:id="22" w:name="_Toc515203296"/>
-      <w:bookmarkStart w:id="23" w:name="_Toc515877304"/>
+      <w:bookmarkStart w:id="23" w:name="_Toc515203296"/>
+      <w:bookmarkStart w:id="24" w:name="_Toc515908161"/>
       <w:r>
         <w:rPr>
           <w:sz w:val="22"/>
@@ -5849,7 +5847,7 @@
         </w:rPr>
         <w:t>[RF09</w:t>
       </w:r>
-      <w:bookmarkEnd w:id="22"/>
+      <w:bookmarkEnd w:id="23"/>
       <w:r>
         <w:rPr>
           <w:sz w:val="22"/>
@@ -5857,7 +5855,7 @@
         </w:rPr>
         <w:t>] Consultar Mapa</w:t>
       </w:r>
-      <w:bookmarkEnd w:id="23"/>
+      <w:bookmarkEnd w:id="24"/>
     </w:p>
     <w:p>
       <w:pPr>
@@ -5884,7 +5882,7 @@
           <w:sz w:val="22"/>
           <w:szCs w:val="22"/>
         </w:rPr>
-        <w:t>Administrador do Sistema/Cliente.</w:t>
+        <w:t>Administrador/Cliente.</w:t>
       </w:r>
     </w:p>
     <w:p>
@@ -6212,8 +6210,8 @@
           <w:szCs w:val="22"/>
         </w:rPr>
       </w:pPr>
-      <w:bookmarkStart w:id="24" w:name="_Toc515203297"/>
-      <w:bookmarkStart w:id="25" w:name="_Toc515877305"/>
+      <w:bookmarkStart w:id="25" w:name="_Toc515203297"/>
+      <w:bookmarkStart w:id="26" w:name="_Toc515908162"/>
       <w:r>
         <w:rPr>
           <w:sz w:val="22"/>
@@ -6221,7 +6219,7 @@
         </w:rPr>
         <w:t>[RF10</w:t>
       </w:r>
-      <w:bookmarkEnd w:id="24"/>
+      <w:bookmarkEnd w:id="25"/>
       <w:r>
         <w:rPr>
           <w:sz w:val="22"/>
@@ -6229,7 +6227,7 @@
         </w:rPr>
         <w:t>] Cadastrar Prateleira</w:t>
       </w:r>
-      <w:bookmarkEnd w:id="25"/>
+      <w:bookmarkEnd w:id="26"/>
     </w:p>
     <w:p>
       <w:pPr>
@@ -6256,7 +6254,7 @@
           <w:sz w:val="22"/>
           <w:szCs w:val="22"/>
         </w:rPr>
-        <w:t>Administrador/Funcionário/Gerente.</w:t>
+        <w:t>Administrador/Gerente.</w:t>
       </w:r>
     </w:p>
     <w:p>
@@ -6305,8 +6303,8 @@
           <w:szCs w:val="22"/>
         </w:rPr>
       </w:pPr>
-      <w:bookmarkStart w:id="26" w:name="_3whwml4"/>
-      <w:bookmarkEnd w:id="26"/>
+      <w:bookmarkStart w:id="27" w:name="_3whwml4"/>
+      <w:bookmarkEnd w:id="27"/>
       <w:r>
         <w:rPr>
           <w:rFonts w:ascii="Arial" w:eastAsia="Arial" w:hAnsi="Arial" w:cs="Arial"/>
@@ -6762,8 +6760,8 @@
           <w:szCs w:val="22"/>
         </w:rPr>
       </w:pPr>
-      <w:bookmarkStart w:id="27" w:name="_Toc515203298"/>
-      <w:bookmarkStart w:id="28" w:name="_Toc515877306"/>
+      <w:bookmarkStart w:id="28" w:name="_Toc515203298"/>
+      <w:bookmarkStart w:id="29" w:name="_Toc515908163"/>
       <w:r>
         <w:rPr>
           <w:sz w:val="22"/>
@@ -6771,7 +6769,7 @@
         </w:rPr>
         <w:t>[RF11</w:t>
       </w:r>
-      <w:bookmarkEnd w:id="27"/>
+      <w:bookmarkEnd w:id="28"/>
       <w:r>
         <w:rPr>
           <w:sz w:val="22"/>
@@ -6779,7 +6777,7 @@
         </w:rPr>
         <w:t>] Editar Prateleira</w:t>
       </w:r>
-      <w:bookmarkEnd w:id="28"/>
+      <w:bookmarkEnd w:id="29"/>
     </w:p>
     <w:p>
       <w:pPr>
@@ -6806,7 +6804,7 @@
           <w:sz w:val="22"/>
           <w:szCs w:val="22"/>
         </w:rPr>
-        <w:t>Administrador/Funcionário/Gerente.</w:t>
+        <w:t>Administrador/Gerente.</w:t>
       </w:r>
     </w:p>
     <w:p>
@@ -7084,8 +7082,8 @@
           <w:szCs w:val="22"/>
         </w:rPr>
       </w:pPr>
-      <w:bookmarkStart w:id="29" w:name="_Toc515203299"/>
-      <w:bookmarkStart w:id="30" w:name="_Toc515877307"/>
+      <w:bookmarkStart w:id="30" w:name="_Toc515203299"/>
+      <w:bookmarkStart w:id="31" w:name="_Toc515908164"/>
       <w:r>
         <w:rPr>
           <w:sz w:val="22"/>
@@ -7093,7 +7091,7 @@
         </w:rPr>
         <w:t>[RF12</w:t>
       </w:r>
-      <w:bookmarkEnd w:id="29"/>
+      <w:bookmarkEnd w:id="30"/>
       <w:r>
         <w:rPr>
           <w:sz w:val="22"/>
@@ -7101,7 +7099,7 @@
         </w:rPr>
         <w:t>] Consultar Prateleira</w:t>
       </w:r>
-      <w:bookmarkEnd w:id="30"/>
+      <w:bookmarkEnd w:id="31"/>
     </w:p>
     <w:p>
       <w:pPr>
@@ -7128,7 +7126,7 @@
           <w:sz w:val="22"/>
           <w:szCs w:val="22"/>
         </w:rPr>
-        <w:t>Administrador/Funcionário/Gerente.</w:t>
+        <w:t>Administrador/Gerente.</w:t>
       </w:r>
     </w:p>
     <w:p>
@@ -7177,8 +7175,8 @@
           <w:szCs w:val="22"/>
         </w:rPr>
       </w:pPr>
-      <w:bookmarkStart w:id="31" w:name="_49x2ik5"/>
-      <w:bookmarkEnd w:id="31"/>
+      <w:bookmarkStart w:id="32" w:name="_49x2ik5"/>
+      <w:bookmarkEnd w:id="32"/>
       <w:r>
         <w:rPr>
           <w:rFonts w:ascii="Arial" w:eastAsia="Arial" w:hAnsi="Arial" w:cs="Arial"/>
@@ -7754,8 +7752,8 @@
           <w:szCs w:val="22"/>
         </w:rPr>
       </w:pPr>
-      <w:bookmarkStart w:id="32" w:name="_Toc515203300"/>
-      <w:bookmarkStart w:id="33" w:name="_Toc515877308"/>
+      <w:bookmarkStart w:id="33" w:name="_Toc515203300"/>
+      <w:bookmarkStart w:id="34" w:name="_Toc515908165"/>
       <w:r>
         <w:rPr>
           <w:sz w:val="22"/>
@@ -7763,7 +7761,7 @@
         </w:rPr>
         <w:t>[RF13</w:t>
       </w:r>
-      <w:bookmarkEnd w:id="32"/>
+      <w:bookmarkEnd w:id="33"/>
       <w:r>
         <w:rPr>
           <w:sz w:val="22"/>
@@ -7771,7 +7769,7 @@
         </w:rPr>
         <w:t>] Remover Prateleira</w:t>
       </w:r>
-      <w:bookmarkEnd w:id="33"/>
+      <w:bookmarkEnd w:id="34"/>
     </w:p>
     <w:p>
       <w:pPr>
@@ -8039,8 +8037,8 @@
           <w:szCs w:val="22"/>
         </w:rPr>
       </w:pPr>
-      <w:bookmarkStart w:id="34" w:name="_Toc515203301"/>
-      <w:bookmarkStart w:id="35" w:name="_Toc515877309"/>
+      <w:bookmarkStart w:id="35" w:name="_Toc515203301"/>
+      <w:bookmarkStart w:id="36" w:name="_Toc515908166"/>
       <w:r>
         <w:rPr>
           <w:sz w:val="22"/>
@@ -8048,7 +8046,7 @@
         </w:rPr>
         <w:t>[RF14</w:t>
       </w:r>
-      <w:bookmarkEnd w:id="34"/>
+      <w:bookmarkEnd w:id="35"/>
       <w:r>
         <w:rPr>
           <w:sz w:val="22"/>
@@ -8056,7 +8054,7 @@
         </w:rPr>
         <w:t>] Inserir Prateleira no Mapa</w:t>
       </w:r>
-      <w:bookmarkEnd w:id="35"/>
+      <w:bookmarkEnd w:id="36"/>
     </w:p>
     <w:p>
       <w:pPr>
@@ -8456,8 +8454,8 @@
           <w:szCs w:val="22"/>
         </w:rPr>
       </w:pPr>
-      <w:bookmarkStart w:id="36" w:name="_Toc515203302"/>
-      <w:bookmarkStart w:id="37" w:name="_Toc515877310"/>
+      <w:bookmarkStart w:id="37" w:name="_Toc515203302"/>
+      <w:bookmarkStart w:id="38" w:name="_Toc515908167"/>
       <w:r>
         <w:rPr>
           <w:sz w:val="22"/>
@@ -8465,7 +8463,7 @@
         </w:rPr>
         <w:t>[RF15</w:t>
       </w:r>
-      <w:bookmarkEnd w:id="36"/>
+      <w:bookmarkEnd w:id="37"/>
       <w:r>
         <w:rPr>
           <w:sz w:val="22"/>
@@ -8473,7 +8471,7 @@
         </w:rPr>
         <w:t>] Inserir Produtos na Prateleira</w:t>
       </w:r>
-      <w:bookmarkEnd w:id="37"/>
+      <w:bookmarkEnd w:id="38"/>
     </w:p>
     <w:p>
       <w:pPr>
@@ -8500,7 +8498,7 @@
           <w:sz w:val="22"/>
           <w:szCs w:val="22"/>
         </w:rPr>
-        <w:t>Administrador/Funcionário/Gerente.</w:t>
+        <w:t>Administrador/Gerente.</w:t>
       </w:r>
     </w:p>
     <w:p>
@@ -8754,8 +8752,8 @@
           <w:szCs w:val="22"/>
         </w:rPr>
       </w:pPr>
-      <w:bookmarkStart w:id="38" w:name="_Toc515203303"/>
-      <w:bookmarkStart w:id="39" w:name="_Toc515877311"/>
+      <w:bookmarkStart w:id="39" w:name="_Toc515203303"/>
+      <w:bookmarkStart w:id="40" w:name="_Toc515908168"/>
       <w:r>
         <w:rPr>
           <w:sz w:val="22"/>
@@ -8763,7 +8761,7 @@
         </w:rPr>
         <w:t>[RF16</w:t>
       </w:r>
-      <w:bookmarkEnd w:id="38"/>
+      <w:bookmarkEnd w:id="39"/>
       <w:r>
         <w:rPr>
           <w:sz w:val="22"/>
@@ -8771,7 +8769,7 @@
         </w:rPr>
         <w:t>] Remover Produto na Prateleira</w:t>
       </w:r>
-      <w:bookmarkEnd w:id="39"/>
+      <w:bookmarkEnd w:id="40"/>
     </w:p>
     <w:p>
       <w:pPr>
@@ -8798,7 +8796,7 @@
           <w:sz w:val="22"/>
           <w:szCs w:val="22"/>
         </w:rPr>
-        <w:t>Administrador/Funcionário/Gerente.</w:t>
+        <w:t>Administrador/Gerente.</w:t>
       </w:r>
     </w:p>
     <w:p>
@@ -9076,8 +9074,8 @@
           <w:szCs w:val="22"/>
         </w:rPr>
       </w:pPr>
-      <w:bookmarkStart w:id="40" w:name="_Toc515203304"/>
-      <w:bookmarkStart w:id="41" w:name="_Toc515877312"/>
+      <w:bookmarkStart w:id="41" w:name="_Toc515203304"/>
+      <w:bookmarkStart w:id="42" w:name="_Toc515908169"/>
       <w:r>
         <w:rPr>
           <w:sz w:val="22"/>
@@ -9085,7 +9083,7 @@
         </w:rPr>
         <w:t>[RF17] Editar</w:t>
       </w:r>
-      <w:bookmarkEnd w:id="40"/>
+      <w:bookmarkEnd w:id="41"/>
       <w:r>
         <w:rPr>
           <w:sz w:val="22"/>
@@ -9093,7 +9091,7 @@
         </w:rPr>
         <w:t xml:space="preserve"> Produto na Prateleira</w:t>
       </w:r>
-      <w:bookmarkEnd w:id="41"/>
+      <w:bookmarkEnd w:id="42"/>
     </w:p>
     <w:p>
       <w:pPr>
@@ -9120,7 +9118,23 @@
           <w:sz w:val="22"/>
           <w:szCs w:val="22"/>
         </w:rPr>
-        <w:t>Administrador/Funcionário/Gerente.</w:t>
+        <w:t>Administrado</w:t>
+      </w:r>
+      <w:r>
+        <w:rPr>
+          <w:rFonts w:ascii="Arial" w:eastAsia="Arial" w:hAnsi="Arial" w:cs="Arial"/>
+          <w:sz w:val="22"/>
+          <w:szCs w:val="22"/>
+        </w:rPr>
+        <w:t>r</w:t>
+      </w:r>
+      <w:r>
+        <w:rPr>
+          <w:rFonts w:ascii="Arial" w:eastAsia="Arial" w:hAnsi="Arial" w:cs="Arial"/>
+          <w:sz w:val="22"/>
+          <w:szCs w:val="22"/>
+        </w:rPr>
+        <w:t>/Gerente.</w:t>
       </w:r>
     </w:p>
     <w:p>
@@ -9140,7 +9154,7 @@
           <w:szCs w:val="22"/>
         </w:rPr>
         <w:tab/>
-        <w:t>O sistema permitirá que os atores façam a atualização dos produtos na prateleira, ela pode ser feita através do [RF11</w:t>
+        <w:t>O sistema permitirá que os atores façam a atualização dos produtos na prateleira, ela pode ser feita através do [RF1</w:t>
       </w:r>
       <w:r>
         <w:rPr>
@@ -9149,6 +9163,14 @@
           <w:szCs w:val="22"/>
         </w:rPr>
         <w:t>5</w:t>
+      </w:r>
+      <w:r>
+        <w:rPr>
+          <w:rFonts w:ascii="Arial" w:eastAsia="Arial" w:hAnsi="Arial" w:cs="Arial"/>
+          <w:sz w:val="22"/>
+          <w:szCs w:val="22"/>
+        </w:rPr>
+        <w:t>]</w:t>
       </w:r>
       <w:r>
         <w:rPr>
@@ -9393,10 +9415,10 @@
           <w:szCs w:val="22"/>
         </w:rPr>
       </w:pPr>
-      <w:bookmarkStart w:id="42" w:name="_gxivu3pc7wcg"/>
-      <w:bookmarkStart w:id="43" w:name="_Toc515203305"/>
-      <w:bookmarkStart w:id="44" w:name="_Toc515877313"/>
-      <w:bookmarkEnd w:id="42"/>
+      <w:bookmarkStart w:id="43" w:name="_gxivu3pc7wcg"/>
+      <w:bookmarkStart w:id="44" w:name="_Toc515203305"/>
+      <w:bookmarkStart w:id="45" w:name="_Toc515908170"/>
+      <w:bookmarkEnd w:id="43"/>
       <w:r>
         <w:rPr>
           <w:sz w:val="22"/>
@@ -9404,7 +9426,7 @@
         </w:rPr>
         <w:t>[RF18</w:t>
       </w:r>
-      <w:bookmarkEnd w:id="43"/>
+      <w:bookmarkEnd w:id="44"/>
       <w:r>
         <w:rPr>
           <w:sz w:val="22"/>
@@ -9412,7 +9434,7 @@
         </w:rPr>
         <w:t>] Consultar Produto</w:t>
       </w:r>
-      <w:bookmarkEnd w:id="44"/>
+      <w:bookmarkEnd w:id="45"/>
     </w:p>
     <w:p>
       <w:pPr>
@@ -9439,7 +9461,7 @@
           <w:sz w:val="22"/>
           <w:szCs w:val="22"/>
         </w:rPr>
-        <w:t>Administrador/Funcionário/Gerente.</w:t>
+        <w:t>Administrador/Gerente.</w:t>
       </w:r>
     </w:p>
     <w:p>
@@ -9698,8 +9720,8 @@
           <w:szCs w:val="22"/>
         </w:rPr>
       </w:pPr>
-      <w:bookmarkStart w:id="45" w:name="_Toc515203306"/>
-      <w:bookmarkStart w:id="46" w:name="_Toc515877314"/>
+      <w:bookmarkStart w:id="46" w:name="_Toc515203306"/>
+      <w:bookmarkStart w:id="47" w:name="_Toc515908171"/>
       <w:r>
         <w:rPr>
           <w:sz w:val="22"/>
@@ -9707,7 +9729,7 @@
         </w:rPr>
         <w:t>[RF19</w:t>
       </w:r>
-      <w:bookmarkEnd w:id="45"/>
+      <w:bookmarkEnd w:id="46"/>
       <w:r>
         <w:rPr>
           <w:sz w:val="22"/>
@@ -9715,7 +9737,7 @@
         </w:rPr>
         <w:t>] Localizar Produto no Supermercado</w:t>
       </w:r>
-      <w:bookmarkEnd w:id="46"/>
+      <w:bookmarkEnd w:id="47"/>
     </w:p>
     <w:p>
       <w:pPr>
@@ -10133,8 +10155,8 @@
           <w:szCs w:val="22"/>
         </w:rPr>
       </w:pPr>
-      <w:bookmarkStart w:id="47" w:name="_Toc515203307"/>
-      <w:bookmarkStart w:id="48" w:name="_Toc515877315"/>
+      <w:bookmarkStart w:id="48" w:name="_Toc515203307"/>
+      <w:bookmarkStart w:id="49" w:name="_Toc515908172"/>
       <w:r>
         <w:rPr>
           <w:sz w:val="22"/>
@@ -10142,7 +10164,7 @@
         </w:rPr>
         <w:t>[RF20</w:t>
       </w:r>
-      <w:bookmarkEnd w:id="47"/>
+      <w:bookmarkEnd w:id="48"/>
       <w:proofErr w:type="gramStart"/>
       <w:r>
         <w:rPr>
@@ -10159,7 +10181,7 @@
         </w:rPr>
         <w:t xml:space="preserve"> menor caminho para compras</w:t>
       </w:r>
-      <w:bookmarkEnd w:id="48"/>
+      <w:bookmarkEnd w:id="49"/>
     </w:p>
     <w:p>
       <w:pPr>
@@ -10446,10 +10468,10 @@
           <w:szCs w:val="22"/>
         </w:rPr>
       </w:pPr>
-      <w:bookmarkStart w:id="49" w:name="_18zeuumzse96"/>
-      <w:bookmarkStart w:id="50" w:name="_Toc515203308"/>
-      <w:bookmarkStart w:id="51" w:name="_Toc515877316"/>
-      <w:bookmarkEnd w:id="49"/>
+      <w:bookmarkStart w:id="50" w:name="_18zeuumzse96"/>
+      <w:bookmarkStart w:id="51" w:name="_Toc515203308"/>
+      <w:bookmarkStart w:id="52" w:name="_Toc515908173"/>
+      <w:bookmarkEnd w:id="50"/>
       <w:r>
         <w:rPr>
           <w:sz w:val="22"/>
@@ -10457,7 +10479,7 @@
         </w:rPr>
         <w:t>[RF21</w:t>
       </w:r>
-      <w:bookmarkEnd w:id="50"/>
+      <w:bookmarkEnd w:id="51"/>
       <w:r>
         <w:rPr>
           <w:sz w:val="22"/>
@@ -10465,7 +10487,7 @@
         </w:rPr>
         <w:t>] Emissão do menor caminho</w:t>
       </w:r>
-      <w:bookmarkEnd w:id="51"/>
+      <w:bookmarkEnd w:id="52"/>
     </w:p>
     <w:p>
       <w:pPr>
@@ -10743,9 +10765,9 @@
           <w:szCs w:val="22"/>
         </w:rPr>
       </w:pPr>
-      <w:bookmarkStart w:id="52" w:name="_Toc515203309"/>
-      <w:bookmarkStart w:id="53" w:name="_Toc515877317"/>
-      <w:bookmarkEnd w:id="52"/>
+      <w:bookmarkStart w:id="53" w:name="_Toc515203309"/>
+      <w:bookmarkStart w:id="54" w:name="_Toc515908174"/>
+      <w:bookmarkEnd w:id="53"/>
       <w:r>
         <w:rPr>
           <w:sz w:val="22"/>
@@ -10754,7 +10776,7 @@
         <w:lastRenderedPageBreak/>
         <w:t>Relatórios</w:t>
       </w:r>
-      <w:bookmarkEnd w:id="53"/>
+      <w:bookmarkEnd w:id="54"/>
     </w:p>
     <w:p>
       <w:pPr>
@@ -10807,8 +10829,8 @@
           <w:szCs w:val="22"/>
         </w:rPr>
       </w:pPr>
-      <w:bookmarkStart w:id="54" w:name="_Toc515203310"/>
-      <w:bookmarkStart w:id="55" w:name="_Toc515877318"/>
+      <w:bookmarkStart w:id="55" w:name="_Toc515203310"/>
+      <w:bookmarkStart w:id="56" w:name="_Toc515908175"/>
       <w:r>
         <w:rPr>
           <w:sz w:val="22"/>
@@ -10816,7 +10838,7 @@
         </w:rPr>
         <w:t>[RF22</w:t>
       </w:r>
-      <w:bookmarkEnd w:id="54"/>
+      <w:bookmarkEnd w:id="55"/>
       <w:r>
         <w:rPr>
           <w:sz w:val="22"/>
@@ -10824,7 +10846,7 @@
         </w:rPr>
         <w:t>] Ranking de Produtos</w:t>
       </w:r>
-      <w:bookmarkEnd w:id="55"/>
+      <w:bookmarkEnd w:id="56"/>
     </w:p>
     <w:p>
       <w:pPr>
@@ -11572,8 +11594,8 @@
           <w:szCs w:val="22"/>
         </w:rPr>
       </w:pPr>
-      <w:bookmarkStart w:id="56" w:name="_Toc515203311"/>
-      <w:bookmarkStart w:id="57" w:name="_Toc515877319"/>
+      <w:bookmarkStart w:id="57" w:name="_Toc515203311"/>
+      <w:bookmarkStart w:id="58" w:name="_Toc515908176"/>
       <w:r>
         <w:rPr>
           <w:sz w:val="22"/>
@@ -11581,8 +11603,8 @@
         </w:rPr>
         <w:t>[RF23] Relatório de itens mais visitados no supermercado</w:t>
       </w:r>
-      <w:bookmarkEnd w:id="56"/>
       <w:bookmarkEnd w:id="57"/>
+      <w:bookmarkEnd w:id="58"/>
       <w:r>
         <w:rPr>
           <w:sz w:val="22"/>
@@ -13381,16 +13403,7 @@
           <w:rFonts w:ascii="Times New Roman" w:eastAsia="Times New Roman" w:hAnsi="Times New Roman" w:cs="Times New Roman"/>
           <w:b/>
         </w:rPr>
-        <w:t>T</w:t>
-      </w:r>
-      <w:bookmarkStart w:id="58" w:name="_GoBack"/>
-      <w:bookmarkEnd w:id="58"/>
-      <w:r>
-        <w:rPr>
-          <w:rFonts w:ascii="Times New Roman" w:eastAsia="Times New Roman" w:hAnsi="Times New Roman" w:cs="Times New Roman"/>
-          <w:b/>
-        </w:rPr>
-        <w:t>estemunha 1</w:t>
+        <w:t>Testemunha 1</w:t>
       </w:r>
       <w:r>
         <w:rPr>
@@ -13632,31 +13645,7 @@
               <w:sz w:val="16"/>
               <w:szCs w:val="16"/>
             </w:rPr>
-            <w:t xml:space="preserve">Projeto: </w:t>
-          </w:r>
-          <w:r>
-            <w:rPr>
-              <w:rFonts w:ascii="Arial" w:eastAsia="Arial" w:hAnsi="Arial" w:cs="Arial"/>
-              <w:sz w:val="16"/>
-              <w:szCs w:val="16"/>
-            </w:rPr>
-            <w:t>COM212</w:t>
-          </w:r>
-          <w:r>
-            <w:rPr>
-              <w:rFonts w:ascii="Arial" w:eastAsia="Arial" w:hAnsi="Arial" w:cs="Arial"/>
-              <w:sz w:val="16"/>
-              <w:szCs w:val="16"/>
-            </w:rPr>
-            <w:t xml:space="preserve"> versão: </w:t>
-          </w:r>
-          <w:r>
-            <w:rPr>
-              <w:rFonts w:ascii="Arial" w:eastAsia="Arial" w:hAnsi="Arial" w:cs="Arial"/>
-              <w:sz w:val="16"/>
-              <w:szCs w:val="16"/>
-            </w:rPr>
-            <w:t>1.0</w:t>
+            <w:t>Projeto: COM212 versão: 1.0</w:t>
           </w:r>
         </w:p>
       </w:tc>

</xml_diff>

<commit_message>
Criando dropdowns, editando documentos e terminando prateleira
</commit_message>
<xml_diff>
--- a/Documentos do Projeto/Documento_Requisitos.docx
+++ b/Documentos do Projeto/Documento_Requisitos.docx
@@ -470,8 +470,6 @@
         <w:t>ÍNDICE</w:t>
       </w:r>
     </w:p>
-    <w:bookmarkStart w:id="0" w:name="_GoBack"/>
-    <w:bookmarkEnd w:id="0"/>
     <w:p>
       <w:pPr>
         <w:pStyle w:val="Sumrio1"/>
@@ -496,7 +494,7 @@
       <w:r>
         <w:fldChar w:fldCharType="separate"/>
       </w:r>
-      <w:hyperlink w:anchor="_Toc515908152" w:history="1">
+      <w:hyperlink w:anchor="_Toc516518706" w:history="1">
         <w:r>
           <w:rPr>
             <w:rStyle w:val="Hyperlink"/>
@@ -540,7 +538,7 @@
             <w:noProof/>
             <w:webHidden/>
           </w:rPr>
-          <w:instrText xml:space="preserve"> PAGEREF _Toc515908152 \h </w:instrText>
+          <w:instrText xml:space="preserve"> PAGEREF _Toc516518706 \h </w:instrText>
         </w:r>
         <w:r>
           <w:rPr>
@@ -585,7 +583,7 @@
           <w:szCs w:val="22"/>
         </w:rPr>
       </w:pPr>
-      <w:hyperlink w:anchor="_Toc515908153" w:history="1">
+      <w:hyperlink w:anchor="_Toc516518707" w:history="1">
         <w:r>
           <w:rPr>
             <w:rStyle w:val="Hyperlink"/>
@@ -612,7 +610,7 @@
             <w:noProof/>
             <w:webHidden/>
           </w:rPr>
-          <w:instrText xml:space="preserve"> PAGEREF _Toc515908153 \h </w:instrText>
+          <w:instrText xml:space="preserve"> PAGEREF _Toc516518707 \h </w:instrText>
         </w:r>
         <w:r>
           <w:rPr>
@@ -657,7 +655,7 @@
           <w:szCs w:val="22"/>
         </w:rPr>
       </w:pPr>
-      <w:hyperlink w:anchor="_Toc515908154" w:history="1">
+      <w:hyperlink w:anchor="_Toc516518708" w:history="1">
         <w:r>
           <w:rPr>
             <w:rStyle w:val="Hyperlink"/>
@@ -684,7 +682,7 @@
             <w:noProof/>
             <w:webHidden/>
           </w:rPr>
-          <w:instrText xml:space="preserve"> PAGEREF _Toc515908154 \h </w:instrText>
+          <w:instrText xml:space="preserve"> PAGEREF _Toc516518708 \h </w:instrText>
         </w:r>
         <w:r>
           <w:rPr>
@@ -729,7 +727,7 @@
           <w:szCs w:val="22"/>
         </w:rPr>
       </w:pPr>
-      <w:hyperlink w:anchor="_Toc515908155" w:history="1">
+      <w:hyperlink w:anchor="_Toc516518709" w:history="1">
         <w:r>
           <w:rPr>
             <w:rStyle w:val="Hyperlink"/>
@@ -756,7 +754,7 @@
             <w:noProof/>
             <w:webHidden/>
           </w:rPr>
-          <w:instrText xml:space="preserve"> PAGEREF _Toc515908155 \h </w:instrText>
+          <w:instrText xml:space="preserve"> PAGEREF _Toc516518709 \h </w:instrText>
         </w:r>
         <w:r>
           <w:rPr>
@@ -801,7 +799,7 @@
           <w:szCs w:val="22"/>
         </w:rPr>
       </w:pPr>
-      <w:hyperlink w:anchor="_Toc515908156" w:history="1">
+      <w:hyperlink w:anchor="_Toc516518710" w:history="1">
         <w:r>
           <w:rPr>
             <w:rStyle w:val="Hyperlink"/>
@@ -828,7 +826,7 @@
             <w:noProof/>
             <w:webHidden/>
           </w:rPr>
-          <w:instrText xml:space="preserve"> PAGEREF _Toc515908156 \h </w:instrText>
+          <w:instrText xml:space="preserve"> PAGEREF _Toc516518710 \h </w:instrText>
         </w:r>
         <w:r>
           <w:rPr>
@@ -873,7 +871,7 @@
           <w:szCs w:val="22"/>
         </w:rPr>
       </w:pPr>
-      <w:hyperlink w:anchor="_Toc515908157" w:history="1">
+      <w:hyperlink w:anchor="_Toc516518711" w:history="1">
         <w:r>
           <w:rPr>
             <w:rStyle w:val="Hyperlink"/>
@@ -900,7 +898,7 @@
             <w:noProof/>
             <w:webHidden/>
           </w:rPr>
-          <w:instrText xml:space="preserve"> PAGEREF _Toc515908157 \h </w:instrText>
+          <w:instrText xml:space="preserve"> PAGEREF _Toc516518711 \h </w:instrText>
         </w:r>
         <w:r>
           <w:rPr>
@@ -945,7 +943,7 @@
           <w:szCs w:val="22"/>
         </w:rPr>
       </w:pPr>
-      <w:hyperlink w:anchor="_Toc515908158" w:history="1">
+      <w:hyperlink w:anchor="_Toc516518712" w:history="1">
         <w:r>
           <w:rPr>
             <w:rStyle w:val="Hyperlink"/>
@@ -972,7 +970,7 @@
             <w:noProof/>
             <w:webHidden/>
           </w:rPr>
-          <w:instrText xml:space="preserve"> PAGEREF _Toc515908158 \h </w:instrText>
+          <w:instrText xml:space="preserve"> PAGEREF _Toc516518712 \h </w:instrText>
         </w:r>
         <w:r>
           <w:rPr>
@@ -1017,7 +1015,7 @@
           <w:szCs w:val="22"/>
         </w:rPr>
       </w:pPr>
-      <w:hyperlink w:anchor="_Toc515908159" w:history="1">
+      <w:hyperlink w:anchor="_Toc516518713" w:history="1">
         <w:r>
           <w:rPr>
             <w:rStyle w:val="Hyperlink"/>
@@ -1044,7 +1042,7 @@
             <w:noProof/>
             <w:webHidden/>
           </w:rPr>
-          <w:instrText xml:space="preserve"> PAGEREF _Toc515908159 \h </w:instrText>
+          <w:instrText xml:space="preserve"> PAGEREF _Toc516518713 \h </w:instrText>
         </w:r>
         <w:r>
           <w:rPr>
@@ -1089,7 +1087,7 @@
           <w:szCs w:val="22"/>
         </w:rPr>
       </w:pPr>
-      <w:hyperlink w:anchor="_Toc515908160" w:history="1">
+      <w:hyperlink w:anchor="_Toc516518714" w:history="1">
         <w:r>
           <w:rPr>
             <w:rStyle w:val="Hyperlink"/>
@@ -1116,7 +1114,7 @@
             <w:noProof/>
             <w:webHidden/>
           </w:rPr>
-          <w:instrText xml:space="preserve"> PAGEREF _Toc515908160 \h </w:instrText>
+          <w:instrText xml:space="preserve"> PAGEREF _Toc516518714 \h </w:instrText>
         </w:r>
         <w:r>
           <w:rPr>
@@ -1161,7 +1159,7 @@
           <w:szCs w:val="22"/>
         </w:rPr>
       </w:pPr>
-      <w:hyperlink w:anchor="_Toc515908161" w:history="1">
+      <w:hyperlink w:anchor="_Toc516518715" w:history="1">
         <w:r>
           <w:rPr>
             <w:rStyle w:val="Hyperlink"/>
@@ -1188,7 +1186,7 @@
             <w:noProof/>
             <w:webHidden/>
           </w:rPr>
-          <w:instrText xml:space="preserve"> PAGEREF _Toc515908161 \h </w:instrText>
+          <w:instrText xml:space="preserve"> PAGEREF _Toc516518715 \h </w:instrText>
         </w:r>
         <w:r>
           <w:rPr>
@@ -1233,7 +1231,7 @@
           <w:szCs w:val="22"/>
         </w:rPr>
       </w:pPr>
-      <w:hyperlink w:anchor="_Toc515908162" w:history="1">
+      <w:hyperlink w:anchor="_Toc516518716" w:history="1">
         <w:r>
           <w:rPr>
             <w:rStyle w:val="Hyperlink"/>
@@ -1260,7 +1258,7 @@
             <w:noProof/>
             <w:webHidden/>
           </w:rPr>
-          <w:instrText xml:space="preserve"> PAGEREF _Toc515908162 \h </w:instrText>
+          <w:instrText xml:space="preserve"> PAGEREF _Toc516518716 \h </w:instrText>
         </w:r>
         <w:r>
           <w:rPr>
@@ -1305,7 +1303,7 @@
           <w:szCs w:val="22"/>
         </w:rPr>
       </w:pPr>
-      <w:hyperlink w:anchor="_Toc515908163" w:history="1">
+      <w:hyperlink w:anchor="_Toc516518717" w:history="1">
         <w:r>
           <w:rPr>
             <w:rStyle w:val="Hyperlink"/>
@@ -1332,7 +1330,7 @@
             <w:noProof/>
             <w:webHidden/>
           </w:rPr>
-          <w:instrText xml:space="preserve"> PAGEREF _Toc515908163 \h </w:instrText>
+          <w:instrText xml:space="preserve"> PAGEREF _Toc516518717 \h </w:instrText>
         </w:r>
         <w:r>
           <w:rPr>
@@ -1377,7 +1375,7 @@
           <w:szCs w:val="22"/>
         </w:rPr>
       </w:pPr>
-      <w:hyperlink w:anchor="_Toc515908164" w:history="1">
+      <w:hyperlink w:anchor="_Toc516518718" w:history="1">
         <w:r>
           <w:rPr>
             <w:rStyle w:val="Hyperlink"/>
@@ -1404,7 +1402,7 @@
             <w:noProof/>
             <w:webHidden/>
           </w:rPr>
-          <w:instrText xml:space="preserve"> PAGEREF _Toc515908164 \h </w:instrText>
+          <w:instrText xml:space="preserve"> PAGEREF _Toc516518718 \h </w:instrText>
         </w:r>
         <w:r>
           <w:rPr>
@@ -1449,7 +1447,7 @@
           <w:szCs w:val="22"/>
         </w:rPr>
       </w:pPr>
-      <w:hyperlink w:anchor="_Toc515908165" w:history="1">
+      <w:hyperlink w:anchor="_Toc516518719" w:history="1">
         <w:r>
           <w:rPr>
             <w:rStyle w:val="Hyperlink"/>
@@ -1476,7 +1474,7 @@
             <w:noProof/>
             <w:webHidden/>
           </w:rPr>
-          <w:instrText xml:space="preserve"> PAGEREF _Toc515908165 \h </w:instrText>
+          <w:instrText xml:space="preserve"> PAGEREF _Toc516518719 \h </w:instrText>
         </w:r>
         <w:r>
           <w:rPr>
@@ -1521,7 +1519,7 @@
           <w:szCs w:val="22"/>
         </w:rPr>
       </w:pPr>
-      <w:hyperlink w:anchor="_Toc515908166" w:history="1">
+      <w:hyperlink w:anchor="_Toc516518720" w:history="1">
         <w:r>
           <w:rPr>
             <w:rStyle w:val="Hyperlink"/>
@@ -1548,7 +1546,7 @@
             <w:noProof/>
             <w:webHidden/>
           </w:rPr>
-          <w:instrText xml:space="preserve"> PAGEREF _Toc515908166 \h </w:instrText>
+          <w:instrText xml:space="preserve"> PAGEREF _Toc516518720 \h </w:instrText>
         </w:r>
         <w:r>
           <w:rPr>
@@ -1593,7 +1591,7 @@
           <w:szCs w:val="22"/>
         </w:rPr>
       </w:pPr>
-      <w:hyperlink w:anchor="_Toc515908167" w:history="1">
+      <w:hyperlink w:anchor="_Toc516518721" w:history="1">
         <w:r>
           <w:rPr>
             <w:rStyle w:val="Hyperlink"/>
@@ -1620,7 +1618,7 @@
             <w:noProof/>
             <w:webHidden/>
           </w:rPr>
-          <w:instrText xml:space="preserve"> PAGEREF _Toc515908167 \h </w:instrText>
+          <w:instrText xml:space="preserve"> PAGEREF _Toc516518721 \h </w:instrText>
         </w:r>
         <w:r>
           <w:rPr>
@@ -1665,7 +1663,7 @@
           <w:szCs w:val="22"/>
         </w:rPr>
       </w:pPr>
-      <w:hyperlink w:anchor="_Toc515908168" w:history="1">
+      <w:hyperlink w:anchor="_Toc516518722" w:history="1">
         <w:r>
           <w:rPr>
             <w:rStyle w:val="Hyperlink"/>
@@ -1692,7 +1690,7 @@
             <w:noProof/>
             <w:webHidden/>
           </w:rPr>
-          <w:instrText xml:space="preserve"> PAGEREF _Toc515908168 \h </w:instrText>
+          <w:instrText xml:space="preserve"> PAGEREF _Toc516518722 \h </w:instrText>
         </w:r>
         <w:r>
           <w:rPr>
@@ -1737,7 +1735,7 @@
           <w:szCs w:val="22"/>
         </w:rPr>
       </w:pPr>
-      <w:hyperlink w:anchor="_Toc515908169" w:history="1">
+      <w:hyperlink w:anchor="_Toc516518723" w:history="1">
         <w:r>
           <w:rPr>
             <w:rStyle w:val="Hyperlink"/>
@@ -1764,7 +1762,7 @@
             <w:noProof/>
             <w:webHidden/>
           </w:rPr>
-          <w:instrText xml:space="preserve"> PAGEREF _Toc515908169 \h </w:instrText>
+          <w:instrText xml:space="preserve"> PAGEREF _Toc516518723 \h </w:instrText>
         </w:r>
         <w:r>
           <w:rPr>
@@ -1784,7 +1782,7 @@
             <w:noProof/>
             <w:webHidden/>
           </w:rPr>
-          <w:t>9</w:t>
+          <w:t>8</w:t>
         </w:r>
         <w:r>
           <w:rPr>
@@ -1809,13 +1807,27 @@
           <w:szCs w:val="22"/>
         </w:rPr>
       </w:pPr>
-      <w:hyperlink w:anchor="_Toc515908170" w:history="1">
+      <w:hyperlink w:anchor="_Toc516518724" w:history="1">
         <w:r>
           <w:rPr>
             <w:rStyle w:val="Hyperlink"/>
             <w:noProof/>
           </w:rPr>
-          <w:t>[RF18] Consultar Produto</w:t>
+          <w:t>[RF18] Cons</w:t>
+        </w:r>
+        <w:r>
+          <w:rPr>
+            <w:rStyle w:val="Hyperlink"/>
+            <w:noProof/>
+          </w:rPr>
+          <w:t>u</w:t>
+        </w:r>
+        <w:r>
+          <w:rPr>
+            <w:rStyle w:val="Hyperlink"/>
+            <w:noProof/>
+          </w:rPr>
+          <w:t>ltar Produto</w:t>
         </w:r>
         <w:r>
           <w:rPr>
@@ -1836,7 +1848,7 @@
             <w:noProof/>
             <w:webHidden/>
           </w:rPr>
-          <w:instrText xml:space="preserve"> PAGEREF _Toc515908170 \h </w:instrText>
+          <w:instrText xml:space="preserve"> PAGEREF _Toc516518724 \h </w:instrText>
         </w:r>
         <w:r>
           <w:rPr>
@@ -1856,7 +1868,7 @@
             <w:noProof/>
             <w:webHidden/>
           </w:rPr>
-          <w:t>9</w:t>
+          <w:t>8</w:t>
         </w:r>
         <w:r>
           <w:rPr>
@@ -1881,7 +1893,7 @@
           <w:szCs w:val="22"/>
         </w:rPr>
       </w:pPr>
-      <w:hyperlink w:anchor="_Toc515908171" w:history="1">
+      <w:hyperlink w:anchor="_Toc516518725" w:history="1">
         <w:r>
           <w:rPr>
             <w:rStyle w:val="Hyperlink"/>
@@ -1908,7 +1920,7 @@
             <w:noProof/>
             <w:webHidden/>
           </w:rPr>
-          <w:instrText xml:space="preserve"> PAGEREF _Toc515908171 \h </w:instrText>
+          <w:instrText xml:space="preserve"> PAGEREF _Toc516518725 \h </w:instrText>
         </w:r>
         <w:r>
           <w:rPr>
@@ -1928,7 +1940,7 @@
             <w:noProof/>
             <w:webHidden/>
           </w:rPr>
-          <w:t>9</w:t>
+          <w:t>8</w:t>
         </w:r>
         <w:r>
           <w:rPr>
@@ -1953,7 +1965,7 @@
           <w:szCs w:val="22"/>
         </w:rPr>
       </w:pPr>
-      <w:hyperlink w:anchor="_Toc515908172" w:history="1">
+      <w:hyperlink w:anchor="_Toc516518726" w:history="1">
         <w:r>
           <w:rPr>
             <w:rStyle w:val="Hyperlink"/>
@@ -1980,7 +1992,7 @@
             <w:noProof/>
             <w:webHidden/>
           </w:rPr>
-          <w:instrText xml:space="preserve"> PAGEREF _Toc515908172 \h </w:instrText>
+          <w:instrText xml:space="preserve"> PAGEREF _Toc516518726 \h </w:instrText>
         </w:r>
         <w:r>
           <w:rPr>
@@ -2000,7 +2012,7 @@
             <w:noProof/>
             <w:webHidden/>
           </w:rPr>
-          <w:t>10</w:t>
+          <w:t>9</w:t>
         </w:r>
         <w:r>
           <w:rPr>
@@ -2025,7 +2037,7 @@
           <w:szCs w:val="22"/>
         </w:rPr>
       </w:pPr>
-      <w:hyperlink w:anchor="_Toc515908173" w:history="1">
+      <w:hyperlink w:anchor="_Toc516518727" w:history="1">
         <w:r>
           <w:rPr>
             <w:rStyle w:val="Hyperlink"/>
@@ -2052,7 +2064,7 @@
             <w:noProof/>
             <w:webHidden/>
           </w:rPr>
-          <w:instrText xml:space="preserve"> PAGEREF _Toc515908173 \h </w:instrText>
+          <w:instrText xml:space="preserve"> PAGEREF _Toc516518727 \h </w:instrText>
         </w:r>
         <w:r>
           <w:rPr>
@@ -2072,7 +2084,7 @@
             <w:noProof/>
             <w:webHidden/>
           </w:rPr>
-          <w:t>10</w:t>
+          <w:t>9</w:t>
         </w:r>
         <w:r>
           <w:rPr>
@@ -2098,7 +2110,7 @@
           <w:szCs w:val="22"/>
         </w:rPr>
       </w:pPr>
-      <w:hyperlink w:anchor="_Toc515908174" w:history="1">
+      <w:hyperlink w:anchor="_Toc516518728" w:history="1">
         <w:r>
           <w:rPr>
             <w:rStyle w:val="Hyperlink"/>
@@ -2142,7 +2154,7 @@
             <w:noProof/>
             <w:webHidden/>
           </w:rPr>
-          <w:instrText xml:space="preserve"> PAGEREF _Toc515908174 \h </w:instrText>
+          <w:instrText xml:space="preserve"> PAGEREF _Toc516518728 \h </w:instrText>
         </w:r>
         <w:r>
           <w:rPr>
@@ -2162,7 +2174,7 @@
             <w:noProof/>
             <w:webHidden/>
           </w:rPr>
-          <w:t>11</w:t>
+          <w:t>10</w:t>
         </w:r>
         <w:r>
           <w:rPr>
@@ -2187,7 +2199,7 @@
           <w:szCs w:val="22"/>
         </w:rPr>
       </w:pPr>
-      <w:hyperlink w:anchor="_Toc515908175" w:history="1">
+      <w:hyperlink w:anchor="_Toc516518729" w:history="1">
         <w:r>
           <w:rPr>
             <w:rStyle w:val="Hyperlink"/>
@@ -2214,7 +2226,7 @@
             <w:noProof/>
             <w:webHidden/>
           </w:rPr>
-          <w:instrText xml:space="preserve"> PAGEREF _Toc515908175 \h </w:instrText>
+          <w:instrText xml:space="preserve"> PAGEREF _Toc516518729 \h </w:instrText>
         </w:r>
         <w:r>
           <w:rPr>
@@ -2234,7 +2246,7 @@
             <w:noProof/>
             <w:webHidden/>
           </w:rPr>
-          <w:t>11</w:t>
+          <w:t>10</w:t>
         </w:r>
         <w:r>
           <w:rPr>
@@ -2259,7 +2271,7 @@
           <w:szCs w:val="22"/>
         </w:rPr>
       </w:pPr>
-      <w:hyperlink w:anchor="_Toc515908176" w:history="1">
+      <w:hyperlink w:anchor="_Toc516518730" w:history="1">
         <w:r>
           <w:rPr>
             <w:rStyle w:val="Hyperlink"/>
@@ -2286,7 +2298,7 @@
             <w:noProof/>
             <w:webHidden/>
           </w:rPr>
-          <w:instrText xml:space="preserve"> PAGEREF _Toc515908176 \h </w:instrText>
+          <w:instrText xml:space="preserve"> PAGEREF _Toc516518730 \h </w:instrText>
         </w:r>
         <w:r>
           <w:rPr>
@@ -2306,7 +2318,7 @@
             <w:noProof/>
             <w:webHidden/>
           </w:rPr>
-          <w:t>12</w:t>
+          <w:t>11</w:t>
         </w:r>
         <w:r>
           <w:rPr>
@@ -2344,14 +2356,14 @@
         <w:spacing w:before="280" w:after="119"/>
         <w:ind w:left="426"/>
       </w:pPr>
-      <w:bookmarkStart w:id="1" w:name="_Toc515203291"/>
-      <w:bookmarkStart w:id="2" w:name="_Toc515908152"/>
-      <w:bookmarkEnd w:id="1"/>
+      <w:bookmarkStart w:id="0" w:name="_Toc515203291"/>
+      <w:bookmarkStart w:id="1" w:name="_Toc516518706"/>
+      <w:bookmarkEnd w:id="0"/>
       <w:r>
         <w:lastRenderedPageBreak/>
         <w:t>Requisitos Funcionais</w:t>
       </w:r>
-      <w:bookmarkEnd w:id="2"/>
+      <w:bookmarkEnd w:id="1"/>
     </w:p>
     <w:p>
       <w:pPr>
@@ -2367,8 +2379,8 @@
           <w:szCs w:val="22"/>
         </w:rPr>
       </w:pPr>
-      <w:bookmarkStart w:id="3" w:name="_Toc515203292"/>
-      <w:bookmarkStart w:id="4" w:name="_Toc515908153"/>
+      <w:bookmarkStart w:id="2" w:name="_Toc515203292"/>
+      <w:bookmarkStart w:id="3" w:name="_Toc516518707"/>
       <w:r>
         <w:rPr>
           <w:sz w:val="22"/>
@@ -2392,8 +2404,8 @@
         </w:rPr>
         <w:t xml:space="preserve"> Cadastrar Produto</w:t>
       </w:r>
+      <w:bookmarkEnd w:id="2"/>
       <w:bookmarkEnd w:id="3"/>
-      <w:bookmarkEnd w:id="4"/>
     </w:p>
     <w:p>
       <w:pPr>
@@ -2453,8 +2465,8 @@
           <w:szCs w:val="22"/>
         </w:rPr>
       </w:pPr>
-      <w:bookmarkStart w:id="5" w:name="_1ksv4uv"/>
-      <w:bookmarkEnd w:id="5"/>
+      <w:bookmarkStart w:id="4" w:name="_1ksv4uv"/>
+      <w:bookmarkEnd w:id="4"/>
       <w:r>
         <w:rPr>
           <w:rFonts w:ascii="Arial" w:eastAsia="Arial" w:hAnsi="Arial" w:cs="Arial"/>
@@ -2738,7 +2750,7 @@
                 <w:sz w:val="22"/>
                 <w:szCs w:val="22"/>
               </w:rPr>
-              <w:t>Foto</w:t>
+              <w:t>Preço</w:t>
             </w:r>
           </w:p>
         </w:tc>
@@ -2772,7 +2784,15 @@
                 <w:sz w:val="22"/>
                 <w:szCs w:val="22"/>
               </w:rPr>
-              <w:t>Foto do Produto.</w:t>
+              <w:t xml:space="preserve">Preço </w:t>
+            </w:r>
+            <w:r>
+              <w:rPr>
+                <w:rFonts w:ascii="Arial" w:eastAsia="Arial" w:hAnsi="Arial" w:cs="Arial"/>
+                <w:sz w:val="22"/>
+                <w:szCs w:val="22"/>
+              </w:rPr>
+              <w:t>do Produto.</w:t>
             </w:r>
           </w:p>
         </w:tc>
@@ -2854,8 +2874,8 @@
                 <w:szCs w:val="22"/>
               </w:rPr>
             </w:pPr>
-            <w:bookmarkStart w:id="6" w:name="_2jxsxqh"/>
-            <w:bookmarkEnd w:id="6"/>
+            <w:bookmarkStart w:id="5" w:name="_2jxsxqh"/>
+            <w:bookmarkEnd w:id="5"/>
             <w:r>
               <w:rPr>
                 <w:rFonts w:ascii="Arial" w:eastAsia="Arial" w:hAnsi="Arial" w:cs="Arial"/>
@@ -3040,8 +3060,8 @@
           <w:szCs w:val="22"/>
         </w:rPr>
       </w:pPr>
-      <w:bookmarkStart w:id="7" w:name="_Toc5152033112"/>
-      <w:bookmarkStart w:id="8" w:name="_Toc515908154"/>
+      <w:bookmarkStart w:id="6" w:name="_Toc5152033112"/>
+      <w:bookmarkStart w:id="7" w:name="_Toc516518708"/>
       <w:r>
         <w:rPr>
           <w:sz w:val="22"/>
@@ -3049,15 +3069,15 @@
         </w:rPr>
         <w:t xml:space="preserve">[RF02] </w:t>
       </w:r>
+      <w:bookmarkEnd w:id="6"/>
+      <w:r>
+        <w:rPr>
+          <w:sz w:val="22"/>
+          <w:szCs w:val="22"/>
+        </w:rPr>
+        <w:t>Cadastrar Usuário</w:t>
+      </w:r>
       <w:bookmarkEnd w:id="7"/>
-      <w:r>
-        <w:rPr>
-          <w:sz w:val="22"/>
-          <w:szCs w:val="22"/>
-        </w:rPr>
-        <w:t>Cadastrar Usuário</w:t>
-      </w:r>
-      <w:bookmarkEnd w:id="8"/>
       <w:r>
         <w:rPr>
           <w:sz w:val="22"/>
@@ -3139,7 +3159,7 @@
           <w:szCs w:val="22"/>
         </w:rPr>
       </w:pPr>
-      <w:bookmarkStart w:id="9" w:name="_Ref464454113"/>
+      <w:bookmarkStart w:id="8" w:name="_Ref464454113"/>
       <w:r>
         <w:rPr>
           <w:rFonts w:ascii="Arial" w:eastAsia="Arial" w:hAnsi="Arial" w:cs="Arial"/>
@@ -3148,7 +3168,7 @@
         </w:rPr>
         <w:t xml:space="preserve">Tabela </w:t>
       </w:r>
-      <w:bookmarkEnd w:id="9"/>
+      <w:bookmarkEnd w:id="8"/>
       <w:r>
         <w:rPr>
           <w:rFonts w:ascii="Arial" w:eastAsia="Arial" w:hAnsi="Arial" w:cs="Arial"/>
@@ -3703,8 +3723,8 @@
           <w:szCs w:val="22"/>
         </w:rPr>
       </w:pPr>
-      <w:bookmarkStart w:id="10" w:name="_Toc5152033114"/>
-      <w:bookmarkStart w:id="11" w:name="_Toc515908155"/>
+      <w:bookmarkStart w:id="9" w:name="_Toc5152033114"/>
+      <w:bookmarkStart w:id="10" w:name="_Toc516518709"/>
       <w:r>
         <w:rPr>
           <w:sz w:val="22"/>
@@ -3712,15 +3732,15 @@
         </w:rPr>
         <w:t xml:space="preserve">[RF03] </w:t>
       </w:r>
+      <w:bookmarkEnd w:id="9"/>
+      <w:r>
+        <w:rPr>
+          <w:sz w:val="22"/>
+          <w:szCs w:val="22"/>
+        </w:rPr>
+        <w:t>Consultar Usuário</w:t>
+      </w:r>
       <w:bookmarkEnd w:id="10"/>
-      <w:r>
-        <w:rPr>
-          <w:sz w:val="22"/>
-          <w:szCs w:val="22"/>
-        </w:rPr>
-        <w:t>Consultar Usuário</w:t>
-      </w:r>
-      <w:bookmarkEnd w:id="11"/>
       <w:r>
         <w:rPr>
           <w:sz w:val="22"/>
@@ -3796,7 +3816,7 @@
           <w:szCs w:val="22"/>
         </w:rPr>
       </w:pPr>
-      <w:bookmarkStart w:id="12" w:name="_Ref464454194"/>
+      <w:bookmarkStart w:id="11" w:name="_Ref464454194"/>
       <w:r>
         <w:rPr>
           <w:rFonts w:eastAsia="Arial" w:cs="Arial"/>
@@ -3806,7 +3826,7 @@
         </w:rPr>
         <w:t xml:space="preserve">Tabela </w:t>
       </w:r>
-      <w:bookmarkEnd w:id="12"/>
+      <w:bookmarkEnd w:id="11"/>
       <w:r>
         <w:rPr>
           <w:rFonts w:eastAsia="Arial" w:cs="Arial"/>
@@ -4220,8 +4240,8 @@
           <w:szCs w:val="22"/>
         </w:rPr>
       </w:pPr>
-      <w:bookmarkStart w:id="13" w:name="_Toc5152033116"/>
-      <w:bookmarkStart w:id="14" w:name="_Toc515908156"/>
+      <w:bookmarkStart w:id="12" w:name="_Toc5152033116"/>
+      <w:bookmarkStart w:id="13" w:name="_Toc516518710"/>
       <w:r>
         <w:rPr>
           <w:sz w:val="22"/>
@@ -4229,15 +4249,15 @@
         </w:rPr>
         <w:t xml:space="preserve">[RF04] </w:t>
       </w:r>
+      <w:bookmarkEnd w:id="12"/>
+      <w:r>
+        <w:rPr>
+          <w:sz w:val="22"/>
+          <w:szCs w:val="22"/>
+        </w:rPr>
+        <w:t>Editar Usuário</w:t>
+      </w:r>
       <w:bookmarkEnd w:id="13"/>
-      <w:r>
-        <w:rPr>
-          <w:sz w:val="22"/>
-          <w:szCs w:val="22"/>
-        </w:rPr>
-        <w:t>Editar Usuário</w:t>
-      </w:r>
-      <w:bookmarkEnd w:id="14"/>
     </w:p>
     <w:p>
       <w:pPr>
@@ -4573,8 +4593,8 @@
           <w:szCs w:val="22"/>
         </w:rPr>
       </w:pPr>
-      <w:bookmarkStart w:id="15" w:name="_Toc5152033115"/>
-      <w:bookmarkStart w:id="16" w:name="_Toc515908157"/>
+      <w:bookmarkStart w:id="14" w:name="_Toc5152033115"/>
+      <w:bookmarkStart w:id="15" w:name="_Toc516518711"/>
       <w:r>
         <w:rPr>
           <w:sz w:val="22"/>
@@ -4582,15 +4602,15 @@
         </w:rPr>
         <w:t xml:space="preserve">[RF05] </w:t>
       </w:r>
+      <w:bookmarkEnd w:id="14"/>
+      <w:r>
+        <w:rPr>
+          <w:sz w:val="22"/>
+          <w:szCs w:val="22"/>
+        </w:rPr>
+        <w:t>Remover Usuário</w:t>
+      </w:r>
       <w:bookmarkEnd w:id="15"/>
-      <w:r>
-        <w:rPr>
-          <w:sz w:val="22"/>
-          <w:szCs w:val="22"/>
-        </w:rPr>
-        <w:t>Remover Usuário</w:t>
-      </w:r>
-      <w:bookmarkEnd w:id="16"/>
       <w:r>
         <w:rPr>
           <w:sz w:val="22"/>
@@ -4874,8 +4894,8 @@
           <w:szCs w:val="22"/>
         </w:rPr>
       </w:pPr>
-      <w:bookmarkStart w:id="17" w:name="_Toc515203293"/>
-      <w:bookmarkStart w:id="18" w:name="_Toc515908158"/>
+      <w:bookmarkStart w:id="16" w:name="_Toc515203293"/>
+      <w:bookmarkStart w:id="17" w:name="_Toc516518712"/>
       <w:r>
         <w:rPr>
           <w:sz w:val="22"/>
@@ -4884,15 +4904,15 @@
         <w:lastRenderedPageBreak/>
         <w:t>[RF06</w:t>
       </w:r>
+      <w:bookmarkEnd w:id="16"/>
+      <w:r>
+        <w:rPr>
+          <w:sz w:val="22"/>
+          <w:szCs w:val="22"/>
+        </w:rPr>
+        <w:t>] Cadastrar Mapa</w:t>
+      </w:r>
       <w:bookmarkEnd w:id="17"/>
-      <w:r>
-        <w:rPr>
-          <w:sz w:val="22"/>
-          <w:szCs w:val="22"/>
-        </w:rPr>
-        <w:t>] Cadastrar Mapa</w:t>
-      </w:r>
-      <w:bookmarkEnd w:id="18"/>
     </w:p>
     <w:p>
       <w:pPr>
@@ -4939,7 +4959,7 @@
           <w:szCs w:val="22"/>
         </w:rPr>
         <w:tab/>
-        <w:t>O sistema permitirá que o administrador cadastre o mapa do seu supermercado. O mapa irá representar as dimensões do supermercado e possíveis locais para a alocação das prateleiras, que poderá ser realizado através do [RF10</w:t>
+        <w:t>O sistema permitirá que o administrador cadastre o mapa do seu supermercado. O mapa irá representar as dimensões do supermercado e possíveis locais para a alocação das prateleiras, que poderá ser realizado através do [RF</w:t>
       </w:r>
       <w:proofErr w:type="gramStart"/>
       <w:r>
@@ -4948,7 +4968,7 @@
           <w:sz w:val="22"/>
           <w:szCs w:val="22"/>
         </w:rPr>
-        <w:t>] Inserir</w:t>
+        <w:t>10]Inserir</w:t>
       </w:r>
       <w:proofErr w:type="gramEnd"/>
       <w:r>
@@ -5189,8 +5209,8 @@
           <w:szCs w:val="22"/>
         </w:rPr>
       </w:pPr>
-      <w:bookmarkStart w:id="19" w:name="_Toc515203294"/>
-      <w:bookmarkStart w:id="20" w:name="_Toc515908159"/>
+      <w:bookmarkStart w:id="18" w:name="_Toc515203294"/>
+      <w:bookmarkStart w:id="19" w:name="_Toc516518713"/>
       <w:r>
         <w:rPr>
           <w:sz w:val="22"/>
@@ -5198,15 +5218,15 @@
         </w:rPr>
         <w:t>[RF07</w:t>
       </w:r>
+      <w:bookmarkEnd w:id="18"/>
+      <w:r>
+        <w:rPr>
+          <w:sz w:val="22"/>
+          <w:szCs w:val="22"/>
+        </w:rPr>
+        <w:t>] Editar Mapa</w:t>
+      </w:r>
       <w:bookmarkEnd w:id="19"/>
-      <w:r>
-        <w:rPr>
-          <w:sz w:val="22"/>
-          <w:szCs w:val="22"/>
-        </w:rPr>
-        <w:t>] Editar Mapa</w:t>
-      </w:r>
-      <w:bookmarkEnd w:id="20"/>
     </w:p>
     <w:p>
       <w:pPr>
@@ -5501,8 +5521,8 @@
           <w:szCs w:val="22"/>
         </w:rPr>
       </w:pPr>
-      <w:bookmarkStart w:id="21" w:name="_Toc515203295"/>
-      <w:bookmarkStart w:id="22" w:name="_Toc515908160"/>
+      <w:bookmarkStart w:id="20" w:name="_Toc515203295"/>
+      <w:bookmarkStart w:id="21" w:name="_Toc516518714"/>
       <w:r>
         <w:rPr>
           <w:sz w:val="22"/>
@@ -5510,15 +5530,15 @@
         </w:rPr>
         <w:t>[RF08</w:t>
       </w:r>
+      <w:bookmarkEnd w:id="20"/>
+      <w:r>
+        <w:rPr>
+          <w:sz w:val="22"/>
+          <w:szCs w:val="22"/>
+        </w:rPr>
+        <w:t>] Remover Mapa</w:t>
+      </w:r>
       <w:bookmarkEnd w:id="21"/>
-      <w:r>
-        <w:rPr>
-          <w:sz w:val="22"/>
-          <w:szCs w:val="22"/>
-        </w:rPr>
-        <w:t>] Remover Mapa</w:t>
-      </w:r>
-      <w:bookmarkEnd w:id="22"/>
     </w:p>
     <w:p>
       <w:pPr>
@@ -5838,8 +5858,8 @@
           <w:szCs w:val="22"/>
         </w:rPr>
       </w:pPr>
-      <w:bookmarkStart w:id="23" w:name="_Toc515203296"/>
-      <w:bookmarkStart w:id="24" w:name="_Toc515908161"/>
+      <w:bookmarkStart w:id="22" w:name="_Toc515203296"/>
+      <w:bookmarkStart w:id="23" w:name="_Toc516518715"/>
       <w:r>
         <w:rPr>
           <w:sz w:val="22"/>
@@ -5847,15 +5867,15 @@
         </w:rPr>
         <w:t>[RF09</w:t>
       </w:r>
+      <w:bookmarkEnd w:id="22"/>
+      <w:r>
+        <w:rPr>
+          <w:sz w:val="22"/>
+          <w:szCs w:val="22"/>
+        </w:rPr>
+        <w:t>] Consultar Mapa</w:t>
+      </w:r>
       <w:bookmarkEnd w:id="23"/>
-      <w:r>
-        <w:rPr>
-          <w:sz w:val="22"/>
-          <w:szCs w:val="22"/>
-        </w:rPr>
-        <w:t>] Consultar Mapa</w:t>
-      </w:r>
-      <w:bookmarkEnd w:id="24"/>
     </w:p>
     <w:p>
       <w:pPr>
@@ -6210,8 +6230,8 @@
           <w:szCs w:val="22"/>
         </w:rPr>
       </w:pPr>
-      <w:bookmarkStart w:id="25" w:name="_Toc515203297"/>
-      <w:bookmarkStart w:id="26" w:name="_Toc515908162"/>
+      <w:bookmarkStart w:id="24" w:name="_Toc515203297"/>
+      <w:bookmarkStart w:id="25" w:name="_Toc516518716"/>
       <w:r>
         <w:rPr>
           <w:sz w:val="22"/>
@@ -6219,15 +6239,15 @@
         </w:rPr>
         <w:t>[RF10</w:t>
       </w:r>
+      <w:bookmarkEnd w:id="24"/>
+      <w:r>
+        <w:rPr>
+          <w:sz w:val="22"/>
+          <w:szCs w:val="22"/>
+        </w:rPr>
+        <w:t>] Cadastrar Prateleira</w:t>
+      </w:r>
       <w:bookmarkEnd w:id="25"/>
-      <w:r>
-        <w:rPr>
-          <w:sz w:val="22"/>
-          <w:szCs w:val="22"/>
-        </w:rPr>
-        <w:t>] Cadastrar Prateleira</w:t>
-      </w:r>
-      <w:bookmarkEnd w:id="26"/>
     </w:p>
     <w:p>
       <w:pPr>
@@ -6303,8 +6323,8 @@
           <w:szCs w:val="22"/>
         </w:rPr>
       </w:pPr>
-      <w:bookmarkStart w:id="27" w:name="_3whwml4"/>
-      <w:bookmarkEnd w:id="27"/>
+      <w:bookmarkStart w:id="26" w:name="_3whwml4"/>
+      <w:bookmarkEnd w:id="26"/>
       <w:r>
         <w:rPr>
           <w:rFonts w:ascii="Arial" w:eastAsia="Arial" w:hAnsi="Arial" w:cs="Arial"/>
@@ -6389,7 +6409,7 @@
         </w:tc>
         <w:tc>
           <w:tcPr>
-            <w:tcW w:w="5527" w:type="dxa"/>
+            <w:tcW w:w="5528" w:type="dxa"/>
             <w:tcBorders>
               <w:top w:val="single" w:sz="4" w:space="0" w:color="000001"/>
               <w:left w:val="single" w:sz="4" w:space="0" w:color="000001"/>
@@ -6465,7 +6485,7 @@
         </w:tc>
         <w:tc>
           <w:tcPr>
-            <w:tcW w:w="5527" w:type="dxa"/>
+            <w:tcW w:w="5528" w:type="dxa"/>
             <w:tcBorders>
               <w:top w:val="single" w:sz="4" w:space="0" w:color="000001"/>
               <w:left w:val="single" w:sz="4" w:space="0" w:color="000001"/>
@@ -6534,13 +6554,21 @@
                 <w:sz w:val="22"/>
                 <w:szCs w:val="22"/>
               </w:rPr>
-              <w:t>*Nome</w:t>
-            </w:r>
-          </w:p>
-        </w:tc>
-        <w:tc>
-          <w:tcPr>
-            <w:tcW w:w="5527" w:type="dxa"/>
+              <w:t>*</w:t>
+            </w:r>
+            <w:r>
+              <w:rPr>
+                <w:rFonts w:ascii="Arial" w:eastAsia="Arial" w:hAnsi="Arial" w:cs="Arial"/>
+                <w:sz w:val="22"/>
+                <w:szCs w:val="22"/>
+              </w:rPr>
+              <w:t>Posição X</w:t>
+            </w:r>
+          </w:p>
+        </w:tc>
+        <w:tc>
+          <w:tcPr>
+            <w:tcW w:w="5528" w:type="dxa"/>
             <w:tcBorders>
               <w:top w:val="single" w:sz="4" w:space="0" w:color="000001"/>
               <w:left w:val="single" w:sz="4" w:space="0" w:color="000001"/>
@@ -6569,7 +6597,7 @@
                 <w:sz w:val="22"/>
                 <w:szCs w:val="22"/>
               </w:rPr>
-              <w:t>Nome da prateleira</w:t>
+              <w:t>Posição da prateleira no eixo X do Mapa</w:t>
             </w:r>
           </w:p>
         </w:tc>
@@ -6609,13 +6637,21 @@
                 <w:sz w:val="22"/>
                 <w:szCs w:val="22"/>
               </w:rPr>
-              <w:t>*Altura</w:t>
-            </w:r>
-          </w:p>
-        </w:tc>
-        <w:tc>
-          <w:tcPr>
-            <w:tcW w:w="5527" w:type="dxa"/>
+              <w:t>*</w:t>
+            </w:r>
+            <w:r>
+              <w:rPr>
+                <w:rFonts w:ascii="Arial" w:eastAsia="Arial" w:hAnsi="Arial" w:cs="Arial"/>
+                <w:sz w:val="22"/>
+                <w:szCs w:val="22"/>
+              </w:rPr>
+              <w:t>Posição Y</w:t>
+            </w:r>
+          </w:p>
+        </w:tc>
+        <w:tc>
+          <w:tcPr>
+            <w:tcW w:w="5528" w:type="dxa"/>
             <w:tcBorders>
               <w:top w:val="single" w:sz="4" w:space="0" w:color="000001"/>
               <w:left w:val="single" w:sz="4" w:space="0" w:color="000001"/>
@@ -6644,82 +6680,7 @@
                 <w:sz w:val="22"/>
                 <w:szCs w:val="22"/>
               </w:rPr>
-              <w:t>Altura da prateleira. Por default a altura será 3.</w:t>
-            </w:r>
-          </w:p>
-        </w:tc>
-      </w:tr>
-      <w:tr>
-        <w:trPr>
-          <w:trHeight w:val="560"/>
-        </w:trPr>
-        <w:tc>
-          <w:tcPr>
-            <w:tcW w:w="3685" w:type="dxa"/>
-            <w:tcBorders>
-              <w:top w:val="single" w:sz="4" w:space="0" w:color="000001"/>
-              <w:left w:val="single" w:sz="4" w:space="0" w:color="000001"/>
-              <w:bottom w:val="single" w:sz="4" w:space="0" w:color="000001"/>
-              <w:right w:val="single" w:sz="4" w:space="0" w:color="000001"/>
-            </w:tcBorders>
-            <w:shd w:val="clear" w:color="auto" w:fill="auto"/>
-            <w:tcMar>
-              <w:left w:w="108" w:type="dxa"/>
-            </w:tcMar>
-            <w:vAlign w:val="center"/>
-          </w:tcPr>
-          <w:p>
-            <w:pPr>
-              <w:widowControl w:val="0"/>
-              <w:spacing w:before="120" w:after="120"/>
-              <w:rPr>
-                <w:rFonts w:ascii="Arial" w:eastAsia="Arial" w:hAnsi="Arial" w:cs="Arial"/>
-                <w:sz w:val="22"/>
-                <w:szCs w:val="22"/>
-              </w:rPr>
-            </w:pPr>
-            <w:r>
-              <w:rPr>
-                <w:rFonts w:ascii="Arial" w:eastAsia="Arial" w:hAnsi="Arial" w:cs="Arial"/>
-                <w:sz w:val="22"/>
-                <w:szCs w:val="22"/>
-              </w:rPr>
-              <w:t>*Largura</w:t>
-            </w:r>
-          </w:p>
-        </w:tc>
-        <w:tc>
-          <w:tcPr>
-            <w:tcW w:w="5527" w:type="dxa"/>
-            <w:tcBorders>
-              <w:top w:val="single" w:sz="4" w:space="0" w:color="000001"/>
-              <w:left w:val="single" w:sz="4" w:space="0" w:color="000001"/>
-              <w:bottom w:val="single" w:sz="4" w:space="0" w:color="000001"/>
-              <w:right w:val="single" w:sz="4" w:space="0" w:color="000001"/>
-            </w:tcBorders>
-            <w:shd w:val="clear" w:color="auto" w:fill="auto"/>
-            <w:tcMar>
-              <w:left w:w="108" w:type="dxa"/>
-            </w:tcMar>
-            <w:vAlign w:val="center"/>
-          </w:tcPr>
-          <w:p>
-            <w:pPr>
-              <w:widowControl w:val="0"/>
-              <w:spacing w:before="120" w:after="120"/>
-              <w:rPr>
-                <w:rFonts w:ascii="Arial" w:eastAsia="Arial" w:hAnsi="Arial" w:cs="Arial"/>
-                <w:sz w:val="22"/>
-                <w:szCs w:val="22"/>
-              </w:rPr>
-            </w:pPr>
-            <w:r>
-              <w:rPr>
-                <w:rFonts w:ascii="Arial" w:eastAsia="Arial" w:hAnsi="Arial" w:cs="Arial"/>
-                <w:sz w:val="22"/>
-                <w:szCs w:val="22"/>
-              </w:rPr>
-              <w:t>Largura da prateleira. Por default a largura será 4.</w:t>
+              <w:t>Posição da prateleira no eixo Y do Mapa</w:t>
             </w:r>
           </w:p>
         </w:tc>
@@ -6760,8 +6721,8 @@
           <w:szCs w:val="22"/>
         </w:rPr>
       </w:pPr>
-      <w:bookmarkStart w:id="28" w:name="_Toc515203298"/>
-      <w:bookmarkStart w:id="29" w:name="_Toc515908163"/>
+      <w:bookmarkStart w:id="27" w:name="_Toc515203298"/>
+      <w:bookmarkStart w:id="28" w:name="_Toc516518717"/>
       <w:r>
         <w:rPr>
           <w:sz w:val="22"/>
@@ -6769,15 +6730,15 @@
         </w:rPr>
         <w:t>[RF11</w:t>
       </w:r>
+      <w:bookmarkEnd w:id="27"/>
+      <w:r>
+        <w:rPr>
+          <w:sz w:val="22"/>
+          <w:szCs w:val="22"/>
+        </w:rPr>
+        <w:t>] Editar Prateleira</w:t>
+      </w:r>
       <w:bookmarkEnd w:id="28"/>
-      <w:r>
-        <w:rPr>
-          <w:sz w:val="22"/>
-          <w:szCs w:val="22"/>
-        </w:rPr>
-        <w:t>] Editar Prateleira</w:t>
-      </w:r>
-      <w:bookmarkEnd w:id="29"/>
     </w:p>
     <w:p>
       <w:pPr>
@@ -6823,7 +6784,6 @@
           <w:sz w:val="22"/>
           <w:szCs w:val="22"/>
         </w:rPr>
-        <w:lastRenderedPageBreak/>
         <w:tab/>
         <w:t>O sistema permitirá que os atores façam a alteração nos registros da prateleira. Para realizar a alteração primeiramente será necessário consultar tal prateleira, através do [RF</w:t>
       </w:r>
@@ -6841,7 +6801,16 @@
           <w:sz w:val="22"/>
           <w:szCs w:val="22"/>
         </w:rPr>
-        <w:t>] Consultar Prateleira. Uma vez listados a prateleira, o ator deve informar quais dados serão alterados.</w:t>
+        <w:t xml:space="preserve">] </w:t>
+      </w:r>
+      <w:r>
+        <w:rPr>
+          <w:rFonts w:ascii="Arial" w:eastAsia="Arial" w:hAnsi="Arial" w:cs="Arial"/>
+          <w:sz w:val="22"/>
+          <w:szCs w:val="22"/>
+        </w:rPr>
+        <w:lastRenderedPageBreak/>
+        <w:t>Consultar Prateleira. Uma vez listados a prateleira, o ator deve informar quais dados serão alterados.</w:t>
       </w:r>
     </w:p>
     <w:p>
@@ -7082,8 +7051,8 @@
           <w:szCs w:val="22"/>
         </w:rPr>
       </w:pPr>
-      <w:bookmarkStart w:id="30" w:name="_Toc515203299"/>
-      <w:bookmarkStart w:id="31" w:name="_Toc515908164"/>
+      <w:bookmarkStart w:id="29" w:name="_Toc515203299"/>
+      <w:bookmarkStart w:id="30" w:name="_Toc516518718"/>
       <w:r>
         <w:rPr>
           <w:sz w:val="22"/>
@@ -7091,15 +7060,15 @@
         </w:rPr>
         <w:t>[RF12</w:t>
       </w:r>
+      <w:bookmarkEnd w:id="29"/>
+      <w:r>
+        <w:rPr>
+          <w:sz w:val="22"/>
+          <w:szCs w:val="22"/>
+        </w:rPr>
+        <w:t>] Consultar Prateleira</w:t>
+      </w:r>
       <w:bookmarkEnd w:id="30"/>
-      <w:r>
-        <w:rPr>
-          <w:sz w:val="22"/>
-          <w:szCs w:val="22"/>
-        </w:rPr>
-        <w:t>] Consultar Prateleira</w:t>
-      </w:r>
-      <w:bookmarkEnd w:id="31"/>
     </w:p>
     <w:p>
       <w:pPr>
@@ -7175,8 +7144,8 @@
           <w:szCs w:val="22"/>
         </w:rPr>
       </w:pPr>
-      <w:bookmarkStart w:id="32" w:name="_49x2ik5"/>
-      <w:bookmarkEnd w:id="32"/>
+      <w:bookmarkStart w:id="31" w:name="_49x2ik5"/>
+      <w:bookmarkEnd w:id="31"/>
       <w:r>
         <w:rPr>
           <w:rFonts w:ascii="Arial" w:eastAsia="Arial" w:hAnsi="Arial" w:cs="Arial"/>
@@ -7261,7 +7230,7 @@
         </w:tc>
         <w:tc>
           <w:tcPr>
-            <w:tcW w:w="5527" w:type="dxa"/>
+            <w:tcW w:w="5528" w:type="dxa"/>
             <w:tcBorders>
               <w:top w:val="single" w:sz="4" w:space="0" w:color="000001"/>
               <w:left w:val="single" w:sz="4" w:space="0" w:color="000001"/>
@@ -7337,7 +7306,7 @@
         </w:tc>
         <w:tc>
           <w:tcPr>
-            <w:tcW w:w="5527" w:type="dxa"/>
+            <w:tcW w:w="5528" w:type="dxa"/>
             <w:tcBorders>
               <w:top w:val="single" w:sz="4" w:space="0" w:color="000001"/>
               <w:left w:val="single" w:sz="4" w:space="0" w:color="000001"/>
@@ -7406,13 +7375,13 @@
                 <w:sz w:val="22"/>
                 <w:szCs w:val="22"/>
               </w:rPr>
-              <w:t>Nome</w:t>
-            </w:r>
-          </w:p>
-        </w:tc>
-        <w:tc>
-          <w:tcPr>
-            <w:tcW w:w="5527" w:type="dxa"/>
+              <w:t>Produtos</w:t>
+            </w:r>
+          </w:p>
+        </w:tc>
+        <w:tc>
+          <w:tcPr>
+            <w:tcW w:w="5528" w:type="dxa"/>
             <w:tcBorders>
               <w:top w:val="single" w:sz="4" w:space="0" w:color="000001"/>
               <w:left w:val="single" w:sz="4" w:space="0" w:color="000001"/>
@@ -7441,82 +7410,15 @@
                 <w:sz w:val="22"/>
                 <w:szCs w:val="22"/>
               </w:rPr>
-              <w:t>Nome da prateleira</w:t>
-            </w:r>
-          </w:p>
-        </w:tc>
-      </w:tr>
-      <w:tr>
-        <w:trPr>
-          <w:trHeight w:val="440"/>
-        </w:trPr>
-        <w:tc>
-          <w:tcPr>
-            <w:tcW w:w="3685" w:type="dxa"/>
-            <w:tcBorders>
-              <w:top w:val="single" w:sz="4" w:space="0" w:color="000001"/>
-              <w:left w:val="single" w:sz="4" w:space="0" w:color="000001"/>
-              <w:bottom w:val="single" w:sz="4" w:space="0" w:color="000001"/>
-              <w:right w:val="single" w:sz="4" w:space="0" w:color="000001"/>
-            </w:tcBorders>
-            <w:shd w:val="clear" w:color="auto" w:fill="auto"/>
-            <w:tcMar>
-              <w:left w:w="108" w:type="dxa"/>
-            </w:tcMar>
-            <w:vAlign w:val="center"/>
-          </w:tcPr>
-          <w:p>
-            <w:pPr>
-              <w:widowControl w:val="0"/>
-              <w:spacing w:before="120" w:after="120"/>
-              <w:rPr>
-                <w:rFonts w:ascii="Arial" w:eastAsia="Arial" w:hAnsi="Arial" w:cs="Arial"/>
-                <w:sz w:val="22"/>
-                <w:szCs w:val="22"/>
-              </w:rPr>
-            </w:pPr>
-            <w:r>
-              <w:rPr>
-                <w:rFonts w:ascii="Arial" w:eastAsia="Arial" w:hAnsi="Arial" w:cs="Arial"/>
-                <w:sz w:val="22"/>
-                <w:szCs w:val="22"/>
-              </w:rPr>
-              <w:t>Produtos</w:t>
-            </w:r>
-          </w:p>
-        </w:tc>
-        <w:tc>
-          <w:tcPr>
-            <w:tcW w:w="5527" w:type="dxa"/>
-            <w:tcBorders>
-              <w:top w:val="single" w:sz="4" w:space="0" w:color="000001"/>
-              <w:left w:val="single" w:sz="4" w:space="0" w:color="000001"/>
-              <w:bottom w:val="single" w:sz="4" w:space="0" w:color="000001"/>
-              <w:right w:val="single" w:sz="4" w:space="0" w:color="000001"/>
-            </w:tcBorders>
-            <w:shd w:val="clear" w:color="auto" w:fill="auto"/>
-            <w:tcMar>
-              <w:left w:w="108" w:type="dxa"/>
-            </w:tcMar>
-            <w:vAlign w:val="center"/>
-          </w:tcPr>
-          <w:p>
-            <w:pPr>
-              <w:widowControl w:val="0"/>
-              <w:spacing w:before="120" w:after="120"/>
-              <w:rPr>
-                <w:rFonts w:ascii="Arial" w:eastAsia="Arial" w:hAnsi="Arial" w:cs="Arial"/>
-                <w:sz w:val="22"/>
-                <w:szCs w:val="22"/>
-              </w:rPr>
-            </w:pPr>
-            <w:r>
-              <w:rPr>
-                <w:rFonts w:ascii="Arial" w:eastAsia="Arial" w:hAnsi="Arial" w:cs="Arial"/>
-                <w:sz w:val="22"/>
-                <w:szCs w:val="22"/>
-              </w:rPr>
-              <w:t>Campo de escolha única com todos os produtos importados através do [RF01] Importar Banco de Dados do Supermercado</w:t>
+              <w:t xml:space="preserve">Campo de escolha única com todos os produtos importados através do [RF01] </w:t>
+            </w:r>
+            <w:r>
+              <w:rPr>
+                <w:rFonts w:ascii="Arial" w:eastAsia="Arial" w:hAnsi="Arial" w:cs="Arial"/>
+                <w:sz w:val="22"/>
+                <w:szCs w:val="22"/>
+              </w:rPr>
+              <w:t>Cadastrar Produto</w:t>
             </w:r>
           </w:p>
         </w:tc>
@@ -7752,8 +7654,8 @@
           <w:szCs w:val="22"/>
         </w:rPr>
       </w:pPr>
-      <w:bookmarkStart w:id="33" w:name="_Toc515203300"/>
-      <w:bookmarkStart w:id="34" w:name="_Toc515908165"/>
+      <w:bookmarkStart w:id="32" w:name="_Toc515203300"/>
+      <w:bookmarkStart w:id="33" w:name="_Toc516518719"/>
       <w:r>
         <w:rPr>
           <w:sz w:val="22"/>
@@ -7761,15 +7663,15 @@
         </w:rPr>
         <w:t>[RF13</w:t>
       </w:r>
+      <w:bookmarkEnd w:id="32"/>
+      <w:r>
+        <w:rPr>
+          <w:sz w:val="22"/>
+          <w:szCs w:val="22"/>
+        </w:rPr>
+        <w:t>] Remover Prateleira</w:t>
+      </w:r>
       <w:bookmarkEnd w:id="33"/>
-      <w:r>
-        <w:rPr>
-          <w:sz w:val="22"/>
-          <w:szCs w:val="22"/>
-        </w:rPr>
-        <w:t>] Remover Prateleira</w:t>
-      </w:r>
-      <w:bookmarkEnd w:id="34"/>
     </w:p>
     <w:p>
       <w:pPr>
@@ -7816,7 +7718,7 @@
           <w:sz w:val="22"/>
           <w:szCs w:val="22"/>
         </w:rPr>
-        <w:t>O sistema permitirá que o ator administrador faça a exclusão de uma prateleira. Ela só poderá ser excluída caso não possua nenhum produto.</w:t>
+        <w:t>O sistema permitirá que o ator administrador faça a exclusão de uma prateleira.</w:t>
       </w:r>
     </w:p>
     <w:tbl>
@@ -8037,8 +7939,8 @@
           <w:szCs w:val="22"/>
         </w:rPr>
       </w:pPr>
-      <w:bookmarkStart w:id="35" w:name="_Toc515203301"/>
-      <w:bookmarkStart w:id="36" w:name="_Toc515908166"/>
+      <w:bookmarkStart w:id="34" w:name="_Toc515203301"/>
+      <w:bookmarkStart w:id="35" w:name="_Toc516518720"/>
       <w:r>
         <w:rPr>
           <w:sz w:val="22"/>
@@ -8046,15 +7948,15 @@
         </w:rPr>
         <w:t>[RF14</w:t>
       </w:r>
+      <w:bookmarkEnd w:id="34"/>
+      <w:r>
+        <w:rPr>
+          <w:sz w:val="22"/>
+          <w:szCs w:val="22"/>
+        </w:rPr>
+        <w:t>] Inserir Prateleira no Mapa</w:t>
+      </w:r>
       <w:bookmarkEnd w:id="35"/>
-      <w:r>
-        <w:rPr>
-          <w:sz w:val="22"/>
-          <w:szCs w:val="22"/>
-        </w:rPr>
-        <w:t>] Inserir Prateleira no Mapa</w:t>
-      </w:r>
-      <w:bookmarkEnd w:id="36"/>
     </w:p>
     <w:p>
       <w:pPr>
@@ -8121,120 +8023,32 @@
           <w:sz w:val="22"/>
           <w:szCs w:val="22"/>
         </w:rPr>
-        <w:t>Para inserir a prateleira no mapa o ator deve selecionar uma prateleira já cadastrada através do [RF</w:t>
-      </w:r>
-      <w:r>
-        <w:rPr>
-          <w:rFonts w:ascii="Arial" w:eastAsia="Arial" w:hAnsi="Arial" w:cs="Arial"/>
-          <w:sz w:val="22"/>
-          <w:szCs w:val="22"/>
-        </w:rPr>
-        <w:t>10</w:t>
-      </w:r>
-      <w:r>
-        <w:rPr>
-          <w:rFonts w:ascii="Arial" w:eastAsia="Arial" w:hAnsi="Arial" w:cs="Arial"/>
-          <w:sz w:val="22"/>
-          <w:szCs w:val="22"/>
-        </w:rPr>
-        <w:t xml:space="preserve">] Cadastrar Prateleira e dispor da forma que desejar no mapa. A figura 2 </w:t>
-      </w:r>
-      <w:r>
-        <w:rPr>
-          <w:rFonts w:ascii="Arial" w:eastAsia="Arial" w:hAnsi="Arial" w:cs="Arial"/>
-          <w:sz w:val="22"/>
-          <w:szCs w:val="22"/>
-        </w:rPr>
-        <w:lastRenderedPageBreak/>
-        <w:t>ilustra o processo de inserção de prateleira no mapa, onde no canto esquerdo é possível visualizar o mapa do supermercado, e no canto direito as possíveis prateleiras para alocação.</w:t>
-      </w:r>
-    </w:p>
-    <w:p>
-      <w:pPr>
-        <w:spacing w:before="120" w:after="120"/>
-        <w:jc w:val="center"/>
-        <w:rPr>
-          <w:rFonts w:ascii="Arial" w:eastAsia="Arial" w:hAnsi="Arial" w:cs="Arial"/>
-          <w:sz w:val="22"/>
-          <w:szCs w:val="22"/>
-        </w:rPr>
-      </w:pPr>
-      <w:r>
-        <w:rPr>
-          <w:noProof/>
-          <w:sz w:val="22"/>
-          <w:szCs w:val="22"/>
-        </w:rPr>
-        <w:drawing>
-          <wp:inline distT="0" distB="0" distL="0" distR="0">
-            <wp:extent cx="4965065" cy="2785745"/>
-            <wp:effectExtent l="0" t="0" r="0" b="0"/>
-            <wp:docPr id="2" name="image28.png"/>
-            <wp:cNvGraphicFramePr>
-              <a:graphicFrameLocks xmlns:a="http://schemas.openxmlformats.org/drawingml/2006/main" noChangeAspect="1"/>
-            </wp:cNvGraphicFramePr>
-            <a:graphic xmlns:a="http://schemas.openxmlformats.org/drawingml/2006/main">
-              <a:graphicData uri="http://schemas.openxmlformats.org/drawingml/2006/picture">
-                <pic:pic xmlns:pic="http://schemas.openxmlformats.org/drawingml/2006/picture">
-                  <pic:nvPicPr>
-                    <pic:cNvPr id="2" name="image28.png"/>
-                    <pic:cNvPicPr>
-                      <a:picLocks noChangeAspect="1" noChangeArrowheads="1"/>
-                    </pic:cNvPicPr>
-                  </pic:nvPicPr>
-                  <pic:blipFill>
-                    <a:blip r:embed="rId9"/>
-                    <a:stretch>
-                      <a:fillRect/>
-                    </a:stretch>
-                  </pic:blipFill>
-                  <pic:spPr bwMode="auto">
-                    <a:xfrm>
-                      <a:off x="0" y="0"/>
-                      <a:ext cx="4965065" cy="2785745"/>
-                    </a:xfrm>
-                    <a:prstGeom prst="rect">
-                      <a:avLst/>
-                    </a:prstGeom>
-                  </pic:spPr>
-                </pic:pic>
-              </a:graphicData>
-            </a:graphic>
-          </wp:inline>
-        </w:drawing>
-      </w:r>
-    </w:p>
-    <w:p>
-      <w:pPr>
-        <w:spacing w:before="120" w:after="120"/>
-        <w:ind w:firstLine="90"/>
-        <w:jc w:val="center"/>
-        <w:rPr>
-          <w:rFonts w:ascii="Arial" w:eastAsia="Arial" w:hAnsi="Arial" w:cs="Arial"/>
-          <w:sz w:val="22"/>
-          <w:szCs w:val="22"/>
-        </w:rPr>
-      </w:pPr>
-      <w:r>
-        <w:rPr>
-          <w:rFonts w:ascii="Arial" w:eastAsia="Arial" w:hAnsi="Arial" w:cs="Arial"/>
-          <w:sz w:val="22"/>
-          <w:szCs w:val="22"/>
-        </w:rPr>
-        <w:t>Figura 2. Inserção de prateleira no mapa.</w:t>
-      </w:r>
-    </w:p>
-    <w:p>
-      <w:pPr>
-        <w:spacing w:before="120" w:after="120"/>
-        <w:ind w:firstLine="90"/>
-        <w:jc w:val="center"/>
-        <w:rPr>
-          <w:rFonts w:ascii="Arial" w:eastAsia="Arial" w:hAnsi="Arial" w:cs="Arial"/>
-          <w:sz w:val="22"/>
-          <w:szCs w:val="22"/>
-        </w:rPr>
-      </w:pPr>
+        <w:t xml:space="preserve">Para inserir a prateleira no mapa o ator deve selecionar uma </w:t>
+      </w:r>
+      <w:r>
+        <w:rPr>
+          <w:rFonts w:ascii="Arial" w:eastAsia="Arial" w:hAnsi="Arial" w:cs="Arial"/>
+          <w:sz w:val="22"/>
+          <w:szCs w:val="22"/>
+        </w:rPr>
+        <w:t>posição no mapa que queira inserir a prateleira, através do [RF09] Consultar Mapa</w:t>
+      </w:r>
+      <w:r>
+        <w:rPr>
+          <w:rFonts w:ascii="Arial" w:eastAsia="Arial" w:hAnsi="Arial" w:cs="Arial"/>
+          <w:sz w:val="22"/>
+          <w:szCs w:val="22"/>
+        </w:rPr>
+        <w:t xml:space="preserve">. </w:t>
+      </w:r>
+      <w:r>
+        <w:rPr>
+          <w:rFonts w:ascii="Arial" w:eastAsia="Arial" w:hAnsi="Arial" w:cs="Arial"/>
+          <w:sz w:val="22"/>
+          <w:szCs w:val="22"/>
+        </w:rPr>
+        <w:t>Realizado a inserção da prateleira no mapa o usuário pode inserir produtos nela, pelo [RF15] Inserir Produtos na prateleira.</w:t>
+      </w:r>
     </w:p>
     <w:tbl>
       <w:tblPr>
@@ -8454,24 +8268,25 @@
           <w:szCs w:val="22"/>
         </w:rPr>
       </w:pPr>
-      <w:bookmarkStart w:id="37" w:name="_Toc515203302"/>
-      <w:bookmarkStart w:id="38" w:name="_Toc515908167"/>
-      <w:r>
-        <w:rPr>
-          <w:sz w:val="22"/>
-          <w:szCs w:val="22"/>
-        </w:rPr>
+      <w:bookmarkStart w:id="36" w:name="_Toc515203302"/>
+      <w:bookmarkStart w:id="37" w:name="_Toc516518721"/>
+      <w:r>
+        <w:rPr>
+          <w:sz w:val="22"/>
+          <w:szCs w:val="22"/>
+        </w:rPr>
+        <w:lastRenderedPageBreak/>
         <w:t>[RF15</w:t>
       </w:r>
+      <w:bookmarkEnd w:id="36"/>
+      <w:r>
+        <w:rPr>
+          <w:sz w:val="22"/>
+          <w:szCs w:val="22"/>
+        </w:rPr>
+        <w:t>] Inserir Produtos na Prateleira</w:t>
+      </w:r>
       <w:bookmarkEnd w:id="37"/>
-      <w:r>
-        <w:rPr>
-          <w:sz w:val="22"/>
-          <w:szCs w:val="22"/>
-        </w:rPr>
-        <w:t>] Inserir Produtos na Prateleira</w:t>
-      </w:r>
-      <w:bookmarkEnd w:id="38"/>
     </w:p>
     <w:p>
       <w:pPr>
@@ -8519,7 +8334,39 @@
           <w:szCs w:val="22"/>
         </w:rPr>
         <w:tab/>
-        <w:t>O sistema permitirá que os atores insiram produtos na prateleira dada sua disponibilidade, para que essa operação seja realizada ele consultará a prateleira através do [RF08] Consultar Prateleira. Os produtos serão inseridos através de um campo de seleção múltipla com todos os produtos importados pelo [RF01] Importar Banco de Dados do Supermercado.</w:t>
+        <w:t xml:space="preserve">O sistema permitirá que os atores insiram produtos na prateleira dada sua disponibilidade, para que essa operação seja realizada ele consultará a prateleira através do [RF08] Consultar Prateleira. Os produtos serão inseridos através de um campo de seleção múltipla com todos os produtos </w:t>
+      </w:r>
+      <w:r>
+        <w:rPr>
+          <w:rFonts w:ascii="Arial" w:eastAsia="Arial" w:hAnsi="Arial" w:cs="Arial"/>
+          <w:sz w:val="22"/>
+          <w:szCs w:val="22"/>
+        </w:rPr>
+        <w:t xml:space="preserve">cadastrados </w:t>
+      </w:r>
+      <w:r>
+        <w:rPr>
+          <w:rFonts w:ascii="Arial" w:eastAsia="Arial" w:hAnsi="Arial" w:cs="Arial"/>
+          <w:sz w:val="22"/>
+          <w:szCs w:val="22"/>
+        </w:rPr>
+        <w:t xml:space="preserve">pelo [RF01] </w:t>
+      </w:r>
+      <w:r>
+        <w:rPr>
+          <w:rFonts w:ascii="Arial" w:eastAsia="Arial" w:hAnsi="Arial" w:cs="Arial"/>
+          <w:sz w:val="22"/>
+          <w:szCs w:val="22"/>
+        </w:rPr>
+        <w:t>Cadastrar Produto</w:t>
+      </w:r>
+      <w:r>
+        <w:rPr>
+          <w:rFonts w:ascii="Arial" w:eastAsia="Arial" w:hAnsi="Arial" w:cs="Arial"/>
+          <w:sz w:val="22"/>
+          <w:szCs w:val="22"/>
+        </w:rPr>
+        <w:t>.</w:t>
       </w:r>
     </w:p>
     <w:p>
@@ -8752,8 +8599,8 @@
           <w:szCs w:val="22"/>
         </w:rPr>
       </w:pPr>
-      <w:bookmarkStart w:id="39" w:name="_Toc515203303"/>
-      <w:bookmarkStart w:id="40" w:name="_Toc515908168"/>
+      <w:bookmarkStart w:id="38" w:name="_Toc515203303"/>
+      <w:bookmarkStart w:id="39" w:name="_Toc516518722"/>
       <w:r>
         <w:rPr>
           <w:sz w:val="22"/>
@@ -8761,15 +8608,15 @@
         </w:rPr>
         <w:t>[RF16</w:t>
       </w:r>
+      <w:bookmarkEnd w:id="38"/>
+      <w:r>
+        <w:rPr>
+          <w:sz w:val="22"/>
+          <w:szCs w:val="22"/>
+        </w:rPr>
+        <w:t>] Remover Produto na Prateleira</w:t>
+      </w:r>
       <w:bookmarkEnd w:id="39"/>
-      <w:r>
-        <w:rPr>
-          <w:sz w:val="22"/>
-          <w:szCs w:val="22"/>
-        </w:rPr>
-        <w:t>] Remover Produto na Prateleira</w:t>
-      </w:r>
-      <w:bookmarkEnd w:id="40"/>
     </w:p>
     <w:p>
       <w:pPr>
@@ -8833,26 +8680,6 @@
           <w:szCs w:val="22"/>
         </w:rPr>
         <w:t>] Consultar Prateleira e em seguida selecionar os produtos que deseja remover.</w:t>
-      </w:r>
-    </w:p>
-    <w:p>
-      <w:pPr>
-        <w:spacing w:before="120" w:after="120"/>
-        <w:jc w:val="both"/>
-        <w:rPr>
-          <w:rFonts w:ascii="Arial" w:eastAsia="Arial" w:hAnsi="Arial" w:cs="Arial"/>
-          <w:sz w:val="22"/>
-          <w:szCs w:val="22"/>
-        </w:rPr>
-      </w:pPr>
-      <w:r>
-        <w:rPr>
-          <w:rFonts w:ascii="Arial" w:eastAsia="Arial" w:hAnsi="Arial" w:cs="Arial"/>
-          <w:sz w:val="22"/>
-          <w:szCs w:val="22"/>
-        </w:rPr>
-        <w:tab/>
-        <w:t>Ao remover o produto da prateleira, o mesmo deverá ser alocado em outras prateleiras obrigatoriamente.</w:t>
       </w:r>
     </w:p>
     <w:tbl>
@@ -8896,7 +8723,6 @@
                 <w:sz w:val="22"/>
                 <w:szCs w:val="22"/>
               </w:rPr>
-              <w:lastRenderedPageBreak/>
               <w:t>Prioridade</w:t>
             </w:r>
             <w:r>
@@ -9074,8 +8900,8 @@
           <w:szCs w:val="22"/>
         </w:rPr>
       </w:pPr>
-      <w:bookmarkStart w:id="41" w:name="_Toc515203304"/>
-      <w:bookmarkStart w:id="42" w:name="_Toc515908169"/>
+      <w:bookmarkStart w:id="40" w:name="_Toc515203304"/>
+      <w:bookmarkStart w:id="41" w:name="_Toc516518723"/>
       <w:r>
         <w:rPr>
           <w:sz w:val="22"/>
@@ -9083,15 +8909,15 @@
         </w:rPr>
         <w:t>[RF17] Editar</w:t>
       </w:r>
+      <w:bookmarkEnd w:id="40"/>
+      <w:r>
+        <w:rPr>
+          <w:sz w:val="22"/>
+          <w:szCs w:val="22"/>
+        </w:rPr>
+        <w:t xml:space="preserve"> Produto na Prateleira</w:t>
+      </w:r>
       <w:bookmarkEnd w:id="41"/>
-      <w:r>
-        <w:rPr>
-          <w:sz w:val="22"/>
-          <w:szCs w:val="22"/>
-        </w:rPr>
-        <w:t xml:space="preserve"> Produto na Prateleira</w:t>
-      </w:r>
-      <w:bookmarkEnd w:id="42"/>
     </w:p>
     <w:p>
       <w:pPr>
@@ -9415,26 +9241,28 @@
           <w:szCs w:val="22"/>
         </w:rPr>
       </w:pPr>
-      <w:bookmarkStart w:id="43" w:name="_gxivu3pc7wcg"/>
-      <w:bookmarkStart w:id="44" w:name="_Toc515203305"/>
-      <w:bookmarkStart w:id="45" w:name="_Toc515908170"/>
+      <w:bookmarkStart w:id="42" w:name="_gxivu3pc7wcg"/>
+      <w:bookmarkStart w:id="43" w:name="_Toc515203305"/>
+      <w:bookmarkStart w:id="44" w:name="_Toc516518724"/>
+      <w:bookmarkStart w:id="45" w:name="_GoBack"/>
+      <w:bookmarkEnd w:id="42"/>
+      <w:bookmarkEnd w:id="45"/>
+      <w:r>
+        <w:rPr>
+          <w:sz w:val="22"/>
+          <w:szCs w:val="22"/>
+        </w:rPr>
+        <w:t>[RF18</w:t>
+      </w:r>
       <w:bookmarkEnd w:id="43"/>
       <w:r>
         <w:rPr>
           <w:sz w:val="22"/>
           <w:szCs w:val="22"/>
         </w:rPr>
-        <w:t>[RF18</w:t>
+        <w:t>] Consultar Produto</w:t>
       </w:r>
       <w:bookmarkEnd w:id="44"/>
-      <w:r>
-        <w:rPr>
-          <w:sz w:val="22"/>
-          <w:szCs w:val="22"/>
-        </w:rPr>
-        <w:t>] Consultar Produto</w:t>
-      </w:r>
-      <w:bookmarkEnd w:id="45"/>
     </w:p>
     <w:p>
       <w:pPr>
@@ -9483,23 +9311,37 @@
         </w:rPr>
         <w:t xml:space="preserve">O sistema permitirá que os atores consultem um determinado produto com base nas informações </w:t>
       </w:r>
-      <w:proofErr w:type="spellStart"/>
-      <w:r>
-        <w:rPr>
-          <w:rFonts w:ascii="Arial" w:eastAsia="Arial" w:hAnsi="Arial" w:cs="Arial"/>
-          <w:sz w:val="22"/>
-          <w:szCs w:val="22"/>
-        </w:rPr>
-        <w:t>pré</w:t>
-      </w:r>
-      <w:proofErr w:type="spellEnd"/>
-      <w:r>
-        <w:rPr>
-          <w:rFonts w:ascii="Arial" w:eastAsia="Arial" w:hAnsi="Arial" w:cs="Arial"/>
-          <w:sz w:val="22"/>
-          <w:szCs w:val="22"/>
-        </w:rPr>
-        <w:t>-cadastradas pelo [RF01] Importar Banco de Dados do Supermercado.</w:t>
+      <w:r>
+        <w:rPr>
+          <w:rFonts w:ascii="Arial" w:eastAsia="Arial" w:hAnsi="Arial" w:cs="Arial"/>
+          <w:sz w:val="22"/>
+          <w:szCs w:val="22"/>
+        </w:rPr>
+        <w:t xml:space="preserve">da tabela 1 no </w:t>
+      </w:r>
+      <w:r>
+        <w:rPr>
+          <w:rFonts w:ascii="Arial" w:eastAsia="Arial" w:hAnsi="Arial" w:cs="Arial"/>
+          <w:sz w:val="22"/>
+          <w:szCs w:val="22"/>
+        </w:rPr>
+        <w:t xml:space="preserve">[RF01] </w:t>
+      </w:r>
+      <w:r>
+        <w:rPr>
+          <w:rFonts w:ascii="Arial" w:eastAsia="Arial" w:hAnsi="Arial" w:cs="Arial"/>
+          <w:sz w:val="22"/>
+          <w:szCs w:val="22"/>
+        </w:rPr>
+        <w:t>Cadastrar Produto</w:t>
+      </w:r>
+      <w:r>
+        <w:rPr>
+          <w:rFonts w:ascii="Arial" w:eastAsia="Arial" w:hAnsi="Arial" w:cs="Arial"/>
+          <w:sz w:val="22"/>
+          <w:szCs w:val="22"/>
+        </w:rPr>
+        <w:t>.</w:t>
       </w:r>
     </w:p>
     <w:tbl>
@@ -9721,7 +9563,7 @@
         </w:rPr>
       </w:pPr>
       <w:bookmarkStart w:id="46" w:name="_Toc515203306"/>
-      <w:bookmarkStart w:id="47" w:name="_Toc515908171"/>
+      <w:bookmarkStart w:id="47" w:name="_Toc516518725"/>
       <w:r>
         <w:rPr>
           <w:sz w:val="22"/>
@@ -9822,6 +9664,7 @@
           <w:sz w:val="22"/>
           <w:szCs w:val="22"/>
         </w:rPr>
+        <w:lastRenderedPageBreak/>
         <w:t>Para facilitar a pesquisa será apresentado um campo de busca onde o Cliente digitará o texto que julgar necessário e todos os Produtos relacionados irão aparecer para escolha do ator.</w:t>
       </w:r>
     </w:p>
@@ -9877,7 +9720,6 @@
           <w:sz w:val="22"/>
           <w:szCs w:val="22"/>
         </w:rPr>
-        <w:lastRenderedPageBreak/>
         <w:drawing>
           <wp:inline distT="0" distB="0" distL="0" distR="0">
             <wp:extent cx="5761990" cy="3238500"/>
@@ -9896,7 +9738,7 @@
                     </pic:cNvPicPr>
                   </pic:nvPicPr>
                   <pic:blipFill>
-                    <a:blip r:embed="rId10"/>
+                    <a:blip r:embed="rId9"/>
                     <a:stretch>
                       <a:fillRect/>
                     </a:stretch>
@@ -10156,7 +9998,7 @@
         </w:rPr>
       </w:pPr>
       <w:bookmarkStart w:id="48" w:name="_Toc515203307"/>
-      <w:bookmarkStart w:id="49" w:name="_Toc515908172"/>
+      <w:bookmarkStart w:id="49" w:name="_Toc516518726"/>
       <w:r>
         <w:rPr>
           <w:sz w:val="22"/>
@@ -10470,7 +10312,7 @@
       </w:pPr>
       <w:bookmarkStart w:id="50" w:name="_18zeuumzse96"/>
       <w:bookmarkStart w:id="51" w:name="_Toc515203308"/>
-      <w:bookmarkStart w:id="52" w:name="_Toc515908173"/>
+      <w:bookmarkStart w:id="52" w:name="_Toc516518727"/>
       <w:bookmarkEnd w:id="50"/>
       <w:r>
         <w:rPr>
@@ -10589,6 +10431,7 @@
                 <w:sz w:val="22"/>
                 <w:szCs w:val="22"/>
               </w:rPr>
+              <w:lastRenderedPageBreak/>
               <w:t>Prioridade</w:t>
             </w:r>
             <w:r>
@@ -10766,14 +10609,13 @@
         </w:rPr>
       </w:pPr>
       <w:bookmarkStart w:id="53" w:name="_Toc515203309"/>
-      <w:bookmarkStart w:id="54" w:name="_Toc515908174"/>
+      <w:bookmarkStart w:id="54" w:name="_Toc516518728"/>
       <w:bookmarkEnd w:id="53"/>
       <w:r>
         <w:rPr>
           <w:sz w:val="22"/>
           <w:szCs w:val="22"/>
         </w:rPr>
-        <w:lastRenderedPageBreak/>
         <w:t>Relatórios</w:t>
       </w:r>
       <w:bookmarkEnd w:id="54"/>
@@ -10830,7 +10672,7 @@
         </w:rPr>
       </w:pPr>
       <w:bookmarkStart w:id="55" w:name="_Toc515203310"/>
-      <w:bookmarkStart w:id="56" w:name="_Toc515908175"/>
+      <w:bookmarkStart w:id="56" w:name="_Toc516518729"/>
       <w:r>
         <w:rPr>
           <w:sz w:val="22"/>
@@ -11033,7 +10875,7 @@
                     </pic:cNvPicPr>
                   </pic:nvPicPr>
                   <pic:blipFill>
-                    <a:blip r:embed="rId11"/>
+                    <a:blip r:embed="rId10"/>
                     <a:stretch>
                       <a:fillRect/>
                     </a:stretch>
@@ -11372,6 +11214,7 @@
           <w:sz w:val="22"/>
           <w:szCs w:val="22"/>
         </w:rPr>
+        <w:lastRenderedPageBreak/>
         <w:t>*Esses campos são considerados de preenchimento obrigatório</w:t>
       </w:r>
     </w:p>
@@ -11416,7 +11259,6 @@
                 <w:sz w:val="22"/>
                 <w:szCs w:val="22"/>
               </w:rPr>
-              <w:lastRenderedPageBreak/>
               <w:t>Prioridade</w:t>
             </w:r>
             <w:r>
@@ -11595,7 +11437,7 @@
         </w:rPr>
       </w:pPr>
       <w:bookmarkStart w:id="57" w:name="_Toc515203311"/>
-      <w:bookmarkStart w:id="58" w:name="_Toc515908176"/>
+      <w:bookmarkStart w:id="58" w:name="_Toc516518730"/>
       <w:r>
         <w:rPr>
           <w:sz w:val="22"/>
@@ -13450,8 +13292,8 @@
       </w:r>
     </w:p>
     <w:sectPr>
-      <w:headerReference w:type="default" r:id="rId12"/>
-      <w:footerReference w:type="default" r:id="rId13"/>
+      <w:headerReference w:type="default" r:id="rId11"/>
+      <w:footerReference w:type="default" r:id="rId12"/>
       <w:type w:val="continuous"/>
       <w:pgSz w:w="11906" w:h="16838"/>
       <w:pgMar w:top="1701" w:right="1418" w:bottom="1899" w:left="1418" w:header="720" w:footer="731" w:gutter="0"/>

</xml_diff>